<commit_message>
remove uneeded code for submission - final updates to readme
</commit_message>
<xml_diff>
--- a/README_how_to_run_code.docx
+++ b/README_how_to_run_code.docx
@@ -38,7 +38,11 @@
     </w:p>
     <w:p>
       <w:pPr>
-        <w:ind w:left="720" w:hanging="360"/>
+        <w:pStyle w:val="ListParagraph"/>
+        <w:numPr>
+          <w:ilvl w:val="0"/>
+          <w:numId w:val="16"/>
+        </w:numPr>
         <w:rPr>
           <w:rFonts w:cstheme="minorHAnsi"/>
           <w:b/>
@@ -348,14 +352,70 @@
     <w:p>
       <w:pPr>
         <w:pStyle w:val="ListParagraph"/>
-        <w:rPr>
-          <w:rFonts w:cstheme="minorHAnsi"/>
-        </w:rPr>
-      </w:pPr>
-    </w:p>
-    <w:p>
-      <w:pPr>
-        <w:ind w:left="720" w:hanging="360"/>
+        <w:numPr>
+          <w:ilvl w:val="0"/>
+          <w:numId w:val="5"/>
+        </w:numPr>
+        <w:rPr>
+          <w:rFonts w:cstheme="minorHAnsi"/>
+        </w:rPr>
+      </w:pPr>
+      <w:proofErr w:type="spellStart"/>
+      <w:r>
+        <w:rPr>
+          <w:rFonts w:cstheme="minorHAnsi"/>
+        </w:rPr>
+        <w:t>Conda</w:t>
+      </w:r>
+      <w:proofErr w:type="spellEnd"/>
+      <w:r>
+        <w:rPr>
+          <w:rFonts w:cstheme="minorHAnsi"/>
+        </w:rPr>
+        <w:t xml:space="preserve"> .</w:t>
+      </w:r>
+      <w:proofErr w:type="spellStart"/>
+      <w:r>
+        <w:rPr>
+          <w:rFonts w:cstheme="minorHAnsi"/>
+        </w:rPr>
+        <w:t>yml</w:t>
+      </w:r>
+      <w:proofErr w:type="spellEnd"/>
+      <w:r>
+        <w:rPr>
+          <w:rFonts w:cstheme="minorHAnsi"/>
+        </w:rPr>
+        <w:t xml:space="preserve"> files can be found in the ‘</w:t>
+      </w:r>
+      <w:r>
+        <w:rPr>
+          <w:rFonts w:cstheme="minorHAnsi"/>
+        </w:rPr>
+        <w:t>environments</w:t>
+      </w:r>
+      <w:r>
+        <w:rPr>
+          <w:rFonts w:cstheme="minorHAnsi"/>
+        </w:rPr>
+        <w:t>’ directory.</w:t>
+      </w:r>
+    </w:p>
+    <w:p>
+      <w:pPr>
+        <w:pStyle w:val="ListParagraph"/>
+        <w:rPr>
+          <w:rFonts w:cstheme="minorHAnsi"/>
+        </w:rPr>
+      </w:pPr>
+    </w:p>
+    <w:p>
+      <w:pPr>
+        <w:pStyle w:val="ListParagraph"/>
+        <w:numPr>
+          <w:ilvl w:val="0"/>
+          <w:numId w:val="16"/>
+        </w:numPr>
         <w:rPr>
           <w:rFonts w:cstheme="minorHAnsi"/>
           <w:b/>
@@ -366,7 +426,7 @@
           <w:rFonts w:cstheme="minorHAnsi"/>
           <w:b/>
         </w:rPr>
-        <w:t>Run the classifier</w:t>
+        <w:t>Importing EDF files and annotations from SHHS database </w:t>
       </w:r>
     </w:p>
     <w:p>
@@ -374,13 +434,377 @@
         <w:pStyle w:val="ListParagraph"/>
         <w:numPr>
           <w:ilvl w:val="0"/>
-          <w:numId w:val="3"/>
-        </w:numPr>
+          <w:numId w:val="22"/>
+        </w:numPr>
+        <w:rPr>
+          <w:rFonts w:cstheme="minorHAnsi"/>
+        </w:rPr>
+      </w:pPr>
+      <w:r>
+        <w:rPr>
+          <w:rFonts w:cstheme="minorHAnsi"/>
+        </w:rPr>
+        <w:t>Download from SHHS website </w:t>
+      </w:r>
+    </w:p>
+    <w:p>
+      <w:pPr>
+        <w:pStyle w:val="ListParagraph"/>
+        <w:numPr>
+          <w:ilvl w:val="1"/>
+          <w:numId w:val="22"/>
+        </w:numPr>
+        <w:rPr>
+          <w:rFonts w:cstheme="minorHAnsi"/>
+        </w:rPr>
+      </w:pPr>
+      <w:r>
+        <w:rPr>
+          <w:rFonts w:cstheme="minorHAnsi"/>
+        </w:rPr>
+        <w:t>Go to the </w:t>
+      </w:r>
+      <w:hyperlink r:id="rId6" w:tgtFrame="_blank" w:history="1">
+        <w:r>
+          <w:rPr>
+            <w:rStyle w:val="Hyperlink"/>
+            <w:rFonts w:cstheme="minorHAnsi"/>
+          </w:rPr>
+          <w:t>SHHS database website</w:t>
+        </w:r>
+      </w:hyperlink>
+      <w:r>
+        <w:rPr>
+          <w:rFonts w:cstheme="minorHAnsi"/>
+        </w:rPr>
+        <w:t> and sign in to enable downloading files. </w:t>
+      </w:r>
+    </w:p>
+    <w:p>
+      <w:pPr>
+        <w:pStyle w:val="ListParagraph"/>
+        <w:numPr>
+          <w:ilvl w:val="1"/>
+          <w:numId w:val="22"/>
+        </w:numPr>
+        <w:rPr>
+          <w:rFonts w:cstheme="minorHAnsi"/>
+        </w:rPr>
+      </w:pPr>
+      <w:r>
+        <w:rPr>
+          <w:rFonts w:cstheme="minorHAnsi"/>
+        </w:rPr>
+        <w:t>Run </w:t>
+      </w:r>
+      <w:proofErr w:type="spellStart"/>
+      <w:r>
+        <w:rPr>
+          <w:rFonts w:cstheme="minorHAnsi"/>
+          <w:bCs/>
+        </w:rPr>
+        <w:t>nsrr</w:t>
+      </w:r>
+      <w:proofErr w:type="spellEnd"/>
+      <w:r>
+        <w:rPr>
+          <w:rFonts w:cstheme="minorHAnsi"/>
+          <w:bCs/>
+        </w:rPr>
+        <w:t xml:space="preserve"> download </w:t>
+      </w:r>
+      <w:proofErr w:type="spellStart"/>
+      <w:r>
+        <w:rPr>
+          <w:rFonts w:cstheme="minorHAnsi"/>
+          <w:bCs/>
+        </w:rPr>
+        <w:t>shhs</w:t>
+      </w:r>
+      <w:proofErr w:type="spellEnd"/>
+      <w:r>
+        <w:rPr>
+          <w:rFonts w:cstheme="minorHAnsi"/>
+          <w:bCs/>
+        </w:rPr>
+        <w:t>/polysomnography/</w:t>
+      </w:r>
+      <w:proofErr w:type="spellStart"/>
+      <w:r>
+        <w:rPr>
+          <w:rFonts w:cstheme="minorHAnsi"/>
+          <w:bCs/>
+        </w:rPr>
+        <w:t>edfs</w:t>
+      </w:r>
+      <w:proofErr w:type="spellEnd"/>
+      <w:r>
+        <w:rPr>
+          <w:rFonts w:cstheme="minorHAnsi"/>
+          <w:bCs/>
+        </w:rPr>
+        <w:t>/shhs1 </w:t>
+      </w:r>
+      <w:r>
+        <w:rPr>
+          <w:rFonts w:cstheme="minorHAnsi"/>
+        </w:rPr>
+        <w:t>to download the EDF files. </w:t>
+      </w:r>
+    </w:p>
+    <w:p>
+      <w:pPr>
+        <w:pStyle w:val="ListParagraph"/>
+        <w:numPr>
+          <w:ilvl w:val="1"/>
+          <w:numId w:val="22"/>
+        </w:numPr>
+        <w:rPr>
+          <w:rFonts w:cstheme="minorHAnsi"/>
+        </w:rPr>
+      </w:pPr>
+      <w:r>
+        <w:rPr>
+          <w:rFonts w:cstheme="minorHAnsi"/>
+        </w:rPr>
+        <w:t>Run </w:t>
+      </w:r>
+      <w:proofErr w:type="spellStart"/>
+      <w:r>
+        <w:rPr>
+          <w:rFonts w:cstheme="minorHAnsi"/>
+          <w:bCs/>
+        </w:rPr>
+        <w:t>nsrr</w:t>
+      </w:r>
+      <w:proofErr w:type="spellEnd"/>
+      <w:r>
+        <w:rPr>
+          <w:rFonts w:cstheme="minorHAnsi"/>
+          <w:bCs/>
+        </w:rPr>
+        <w:t xml:space="preserve"> download </w:t>
+      </w:r>
+      <w:proofErr w:type="spellStart"/>
+      <w:r>
+        <w:rPr>
+          <w:rFonts w:cstheme="minorHAnsi"/>
+          <w:bCs/>
+        </w:rPr>
+        <w:t>shhs</w:t>
+      </w:r>
+      <w:proofErr w:type="spellEnd"/>
+      <w:r>
+        <w:rPr>
+          <w:rFonts w:cstheme="minorHAnsi"/>
+          <w:bCs/>
+        </w:rPr>
+        <w:t>/polysomnography/ annotations-events-</w:t>
+      </w:r>
+      <w:proofErr w:type="spellStart"/>
+      <w:r>
+        <w:rPr>
+          <w:rFonts w:cstheme="minorHAnsi"/>
+          <w:bCs/>
+        </w:rPr>
+        <w:t>nsrr</w:t>
+      </w:r>
+      <w:proofErr w:type="spellEnd"/>
+      <w:r>
+        <w:rPr>
+          <w:rFonts w:cstheme="minorHAnsi"/>
+          <w:bCs/>
+        </w:rPr>
+        <w:t>/shhs1 </w:t>
+      </w:r>
+      <w:r>
+        <w:rPr>
+          <w:rFonts w:cstheme="minorHAnsi"/>
+        </w:rPr>
+        <w:t>to download the accompanying annotation files. </w:t>
+      </w:r>
+    </w:p>
+    <w:p>
+      <w:pPr>
+        <w:pStyle w:val="ListParagraph"/>
+        <w:numPr>
+          <w:ilvl w:val="0"/>
+          <w:numId w:val="22"/>
+        </w:numPr>
+        <w:rPr>
+          <w:rFonts w:cstheme="minorHAnsi"/>
+        </w:rPr>
+      </w:pPr>
+      <w:r>
+        <w:rPr>
+          <w:rFonts w:cstheme="minorHAnsi"/>
+        </w:rPr>
+        <w:t>Importing in Python </w:t>
+      </w:r>
+    </w:p>
+    <w:p>
+      <w:pPr>
+        <w:pStyle w:val="ListParagraph"/>
+        <w:numPr>
+          <w:ilvl w:val="1"/>
+          <w:numId w:val="22"/>
+        </w:numPr>
+        <w:rPr>
+          <w:rFonts w:cstheme="minorHAnsi"/>
+        </w:rPr>
+      </w:pPr>
+      <w:r>
+        <w:rPr>
+          <w:rFonts w:cstheme="minorHAnsi"/>
+        </w:rPr>
+        <w:t>Import the module </w:t>
+      </w:r>
+      <w:proofErr w:type="spellStart"/>
+      <w:r>
+        <w:rPr>
+          <w:rFonts w:cstheme="minorHAnsi"/>
+          <w:bCs/>
+        </w:rPr>
+        <w:t>shhs</w:t>
+      </w:r>
+      <w:proofErr w:type="spellEnd"/>
+      <w:r>
+        <w:rPr>
+          <w:rFonts w:cstheme="minorHAnsi"/>
+          <w:bCs/>
+        </w:rPr>
+        <w:t>/polysomnography/</w:t>
+      </w:r>
+      <w:proofErr w:type="spellStart"/>
+      <w:r>
+        <w:rPr>
+          <w:rFonts w:cstheme="minorHAnsi"/>
+          <w:bCs/>
+        </w:rPr>
+        <w:t>polysomnography_reader</w:t>
+      </w:r>
+      <w:proofErr w:type="spellEnd"/>
+      <w:r>
+        <w:rPr>
+          <w:rFonts w:cstheme="minorHAnsi"/>
+        </w:rPr>
+        <w:t> and call the function </w:t>
+      </w:r>
+      <w:proofErr w:type="spellStart"/>
+      <w:r>
+        <w:rPr>
+          <w:rFonts w:cstheme="minorHAnsi"/>
+          <w:bCs/>
+        </w:rPr>
+        <w:t>load_shhs_raw_annotated_</w:t>
+      </w:r>
+      <w:proofErr w:type="gramStart"/>
+      <w:r>
+        <w:rPr>
+          <w:rFonts w:cstheme="minorHAnsi"/>
+          <w:bCs/>
+        </w:rPr>
+        <w:t>edfs</w:t>
+      </w:r>
+      <w:proofErr w:type="spellEnd"/>
+      <w:r>
+        <w:rPr>
+          <w:rFonts w:cstheme="minorHAnsi"/>
+          <w:bCs/>
+        </w:rPr>
+        <w:t>(</w:t>
+      </w:r>
+      <w:proofErr w:type="spellStart"/>
+      <w:proofErr w:type="gramEnd"/>
+      <w:r>
+        <w:rPr>
+          <w:rFonts w:cstheme="minorHAnsi"/>
+          <w:bCs/>
+        </w:rPr>
+        <w:t>edf_path</w:t>
+      </w:r>
+      <w:proofErr w:type="spellEnd"/>
+      <w:r>
+        <w:rPr>
+          <w:rFonts w:cstheme="minorHAnsi"/>
+          <w:bCs/>
+        </w:rPr>
+        <w:t xml:space="preserve">, </w:t>
+      </w:r>
+      <w:proofErr w:type="spellStart"/>
+      <w:r>
+        <w:rPr>
+          <w:rFonts w:cstheme="minorHAnsi"/>
+          <w:bCs/>
+        </w:rPr>
+        <w:t>annotations_path</w:t>
+      </w:r>
+      <w:proofErr w:type="spellEnd"/>
+      <w:r>
+        <w:rPr>
+          <w:rFonts w:cstheme="minorHAnsi"/>
+          <w:bCs/>
+        </w:rPr>
+        <w:t>) </w:t>
+      </w:r>
+      <w:r>
+        <w:rPr>
+          <w:rFonts w:cstheme="minorHAnsi"/>
+        </w:rPr>
+        <w:t>to load MNE Epoch objects for each EDF file present in the target directory </w:t>
+      </w:r>
+      <w:proofErr w:type="spellStart"/>
+      <w:r>
+        <w:rPr>
+          <w:rFonts w:cstheme="minorHAnsi"/>
+          <w:bCs/>
+        </w:rPr>
+        <w:t>edf_path</w:t>
+      </w:r>
+      <w:proofErr w:type="spellEnd"/>
+      <w:r>
+        <w:rPr>
+          <w:rFonts w:cstheme="minorHAnsi"/>
+        </w:rPr>
+        <w:t> that has a corresponding annotation file in </w:t>
+      </w:r>
+      <w:proofErr w:type="spellStart"/>
+      <w:r>
+        <w:rPr>
+          <w:rFonts w:cstheme="minorHAnsi"/>
+          <w:bCs/>
+        </w:rPr>
+        <w:t>annotations_path</w:t>
+      </w:r>
+      <w:proofErr w:type="spellEnd"/>
+      <w:r>
+        <w:rPr>
+          <w:rFonts w:cstheme="minorHAnsi"/>
+        </w:rPr>
+        <w:t>. </w:t>
+      </w:r>
+    </w:p>
+    <w:p>
+      <w:pPr>
+        <w:pStyle w:val="ListParagraph"/>
         <w:rPr>
           <w:rFonts w:cstheme="minorHAnsi"/>
           <w:b/>
         </w:rPr>
       </w:pPr>
+    </w:p>
+    <w:p>
+      <w:pPr>
+        <w:pStyle w:val="ListParagraph"/>
+        <w:numPr>
+          <w:ilvl w:val="0"/>
+          <w:numId w:val="16"/>
+        </w:numPr>
+        <w:rPr>
+          <w:rFonts w:cstheme="minorHAnsi"/>
+          <w:b/>
+        </w:rPr>
+      </w:pPr>
       <w:proofErr w:type="spellStart"/>
       <w:r>
         <w:rPr>
@@ -395,8 +819,8 @@
       <w:pPr>
         <w:pStyle w:val="ListParagraph"/>
         <w:numPr>
-          <w:ilvl w:val="1"/>
-          <w:numId w:val="6"/>
+          <w:ilvl w:val="0"/>
+          <w:numId w:val="17"/>
         </w:numPr>
         <w:rPr>
           <w:rFonts w:cstheme="minorHAnsi"/>
@@ -427,8 +851,8 @@
       <w:pPr>
         <w:pStyle w:val="ListParagraph"/>
         <w:numPr>
-          <w:ilvl w:val="1"/>
-          <w:numId w:val="6"/>
+          <w:ilvl w:val="0"/>
+          <w:numId w:val="17"/>
         </w:numPr>
         <w:rPr>
           <w:rFonts w:cstheme="minorHAnsi"/>
@@ -448,6 +872,7 @@
           <w:ilvl w:val="2"/>
           <w:numId w:val="6"/>
         </w:numPr>
+        <w:ind w:left="1800"/>
         <w:rPr>
           <w:rFonts w:cstheme="minorHAnsi"/>
         </w:rPr>
@@ -522,6 +947,7 @@
           <w:ilvl w:val="2"/>
           <w:numId w:val="6"/>
         </w:numPr>
+        <w:ind w:left="1800"/>
         <w:rPr>
           <w:rFonts w:cstheme="minorHAnsi"/>
         </w:rPr>
@@ -540,6 +966,7 @@
           <w:ilvl w:val="2"/>
           <w:numId w:val="6"/>
         </w:numPr>
+        <w:ind w:left="1800"/>
         <w:rPr>
           <w:rFonts w:cstheme="minorHAnsi"/>
         </w:rPr>
@@ -586,6 +1013,7 @@
           <w:ilvl w:val="3"/>
           <w:numId w:val="6"/>
         </w:numPr>
+        <w:ind w:left="2520"/>
         <w:rPr>
           <w:rFonts w:cstheme="minorHAnsi"/>
         </w:rPr>
@@ -620,6 +1048,7 @@
           <w:ilvl w:val="3"/>
           <w:numId w:val="6"/>
         </w:numPr>
+        <w:ind w:left="2520"/>
         <w:rPr>
           <w:rFonts w:cstheme="minorHAnsi"/>
         </w:rPr>
@@ -654,6 +1083,7 @@
           <w:ilvl w:val="3"/>
           <w:numId w:val="6"/>
         </w:numPr>
+        <w:ind w:left="2520"/>
         <w:rPr>
           <w:rFonts w:cstheme="minorHAnsi"/>
         </w:rPr>
@@ -663,6 +1093,7 @@
         <w:rPr>
           <w:rFonts w:cstheme="minorHAnsi"/>
         </w:rPr>
+        <w:lastRenderedPageBreak/>
         <w:t>X_test.npy</w:t>
       </w:r>
       <w:proofErr w:type="spellEnd"/>
@@ -683,7 +1114,6 @@
     </w:p>
     <w:p>
       <w:pPr>
-        <w:ind w:left="360"/>
         <w:jc w:val="center"/>
         <w:rPr>
           <w:rFonts w:cstheme="minorHAnsi"/>
@@ -709,7 +1139,7 @@
                     <pic:cNvPicPr/>
                   </pic:nvPicPr>
                   <pic:blipFill rotWithShape="1">
-                    <a:blip r:embed="rId6"/>
+                    <a:blip r:embed="rId7"/>
                     <a:srcRect t="49383" r="48697" b="42284"/>
                     <a:stretch/>
                   </pic:blipFill>
@@ -739,7 +1169,6 @@
     </w:p>
     <w:p>
       <w:pPr>
-        <w:ind w:left="360"/>
         <w:jc w:val="center"/>
         <w:rPr>
           <w:rFonts w:cstheme="minorHAnsi"/>
@@ -754,7 +1183,6 @@
     </w:p>
     <w:p>
       <w:pPr>
-        <w:ind w:left="360"/>
         <w:jc w:val="center"/>
         <w:rPr>
           <w:rFonts w:cstheme="minorHAnsi"/>
@@ -764,7 +1192,6 @@
         <w:rPr>
           <w:noProof/>
         </w:rPr>
-        <w:lastRenderedPageBreak/>
         <w:drawing>
           <wp:inline distT="0" distB="0" distL="0" distR="0" wp14:anchorId="6ED0F270" wp14:editId="6E5AEB1A">
             <wp:extent cx="2784389" cy="846454"/>
@@ -781,7 +1208,7 @@
                     <pic:cNvPicPr/>
                   </pic:nvPicPr>
                   <pic:blipFill rotWithShape="1">
-                    <a:blip r:embed="rId7"/>
+                    <a:blip r:embed="rId8"/>
                     <a:srcRect t="58333" r="78299" b="29939"/>
                     <a:stretch/>
                   </pic:blipFill>
@@ -811,7 +1238,6 @@
     </w:p>
     <w:p>
       <w:pPr>
-        <w:ind w:left="360"/>
         <w:jc w:val="center"/>
         <w:rPr>
           <w:rFonts w:cstheme="minorHAnsi"/>
@@ -845,6 +1271,7 @@
           <w:ilvl w:val="1"/>
           <w:numId w:val="6"/>
         </w:numPr>
+        <w:ind w:left="1080"/>
         <w:rPr>
           <w:rFonts w:cstheme="minorHAnsi"/>
         </w:rPr>
@@ -863,6 +1290,7 @@
           <w:ilvl w:val="2"/>
           <w:numId w:val="6"/>
         </w:numPr>
+        <w:ind w:left="1800"/>
         <w:rPr>
           <w:rFonts w:cstheme="minorHAnsi"/>
         </w:rPr>
@@ -881,6 +1309,7 @@
           <w:ilvl w:val="2"/>
           <w:numId w:val="6"/>
         </w:numPr>
+        <w:ind w:left="1800"/>
         <w:rPr>
           <w:rFonts w:cstheme="minorHAnsi"/>
         </w:rPr>
@@ -894,7 +1323,6 @@
     </w:p>
     <w:p>
       <w:pPr>
-        <w:ind w:left="360"/>
         <w:jc w:val="center"/>
         <w:rPr>
           <w:rFonts w:cstheme="minorHAnsi"/>
@@ -920,7 +1348,7 @@
                     <pic:cNvPicPr/>
                   </pic:nvPicPr>
                   <pic:blipFill rotWithShape="1">
-                    <a:blip r:embed="rId8"/>
+                    <a:blip r:embed="rId9"/>
                     <a:srcRect t="35440" r="68924" b="44786"/>
                     <a:stretch/>
                   </pic:blipFill>
@@ -950,7 +1378,6 @@
     </w:p>
     <w:p>
       <w:pPr>
-        <w:ind w:left="360"/>
         <w:jc w:val="center"/>
         <w:rPr>
           <w:rFonts w:cstheme="minorHAnsi"/>
@@ -977,6 +1404,7 @@
           <w:ilvl w:val="2"/>
           <w:numId w:val="6"/>
         </w:numPr>
+        <w:ind w:left="1800"/>
         <w:rPr>
           <w:rFonts w:cstheme="minorHAnsi"/>
         </w:rPr>
@@ -995,6 +1423,7 @@
           <w:ilvl w:val="2"/>
           <w:numId w:val="6"/>
         </w:numPr>
+        <w:ind w:left="1800"/>
         <w:rPr>
           <w:rFonts w:cstheme="minorHAnsi"/>
         </w:rPr>
@@ -1013,6 +1442,7 @@
           <w:ilvl w:val="1"/>
           <w:numId w:val="6"/>
         </w:numPr>
+        <w:ind w:left="1080"/>
         <w:rPr>
           <w:rFonts w:cstheme="minorHAnsi"/>
         </w:rPr>
@@ -1031,6 +1461,7 @@
           <w:ilvl w:val="2"/>
           <w:numId w:val="6"/>
         </w:numPr>
+        <w:ind w:left="1800"/>
         <w:rPr>
           <w:rFonts w:cstheme="minorHAnsi"/>
         </w:rPr>
@@ -1057,6 +1488,7 @@
           <w:ilvl w:val="2"/>
           <w:numId w:val="6"/>
         </w:numPr>
+        <w:ind w:left="1800"/>
         <w:rPr>
           <w:rFonts w:cstheme="minorHAnsi"/>
         </w:rPr>
@@ -1089,6 +1521,7 @@
           <w:ilvl w:val="2"/>
           <w:numId w:val="6"/>
         </w:numPr>
+        <w:ind w:left="1800"/>
         <w:rPr>
           <w:rFonts w:cstheme="minorHAnsi"/>
         </w:rPr>
@@ -1107,6 +1540,7 @@
           <w:ilvl w:val="2"/>
           <w:numId w:val="6"/>
         </w:numPr>
+        <w:ind w:left="1800"/>
         <w:rPr>
           <w:rFonts w:cstheme="minorHAnsi"/>
         </w:rPr>
@@ -1125,6 +1559,7 @@
           <w:ilvl w:val="2"/>
           <w:numId w:val="6"/>
         </w:numPr>
+        <w:ind w:left="1800"/>
         <w:rPr>
           <w:rFonts w:cstheme="minorHAnsi"/>
         </w:rPr>
@@ -1164,7 +1599,7 @@
                     <pic:cNvPicPr/>
                   </pic:nvPicPr>
                   <pic:blipFill rotWithShape="1">
-                    <a:blip r:embed="rId9"/>
+                    <a:blip r:embed="rId10"/>
                     <a:srcRect t="48765" r="48438" b="41083"/>
                     <a:stretch/>
                   </pic:blipFill>
@@ -1235,7 +1670,7 @@
                     <pic:cNvPicPr/>
                   </pic:nvPicPr>
                   <pic:blipFill rotWithShape="1">
-                    <a:blip r:embed="rId10"/>
+                    <a:blip r:embed="rId11"/>
                     <a:srcRect t="22531" r="90278" b="51234"/>
                     <a:stretch/>
                   </pic:blipFill>
@@ -1292,7 +1727,7 @@
         <w:pStyle w:val="ListParagraph"/>
         <w:numPr>
           <w:ilvl w:val="0"/>
-          <w:numId w:val="3"/>
+          <w:numId w:val="16"/>
         </w:numPr>
         <w:rPr>
           <w:rFonts w:cstheme="minorHAnsi"/>
@@ -1326,7 +1761,7 @@
         </w:rPr>
         <w:t>This is an alternative model built using CNN to extract features and feed into the next CNN model. The model spec is borrowed from (</w:t>
       </w:r>
-      <w:hyperlink r:id="rId11" w:history="1">
+      <w:hyperlink r:id="rId12" w:history="1">
         <w:r>
           <w:rPr>
             <w:rStyle w:val="Hyperlink"/>
@@ -1339,7 +1774,14 @@
         <w:rPr>
           <w:rFonts w:cstheme="minorHAnsi"/>
         </w:rPr>
-        <w:t>) but the data preparation pipeline used our own and uses PSD instead of raw EEG data</w:t>
+        <w:t xml:space="preserve">) but the </w:t>
+      </w:r>
+      <w:bookmarkStart w:id="0" w:name="_GoBack"/>
+      <w:r>
+        <w:rPr>
+          <w:rFonts w:cstheme="minorHAnsi"/>
+        </w:rPr>
+        <w:t>data preparation pipeline used our own and uses PSD instead of raw EEG data</w:t>
       </w:r>
     </w:p>
     <w:p>
@@ -1514,6 +1956,7 @@
         <w:t>The output is saved CNN model in h5 format</w:t>
       </w:r>
     </w:p>
+    <w:bookmarkEnd w:id="0"/>
     <w:p>
       <w:pPr>
         <w:ind w:left="360"/>
@@ -1542,7 +1985,7 @@
                     <pic:cNvPicPr/>
                   </pic:nvPicPr>
                   <pic:blipFill rotWithShape="1">
-                    <a:blip r:embed="rId12"/>
+                    <a:blip r:embed="rId13"/>
                     <a:srcRect t="40123" r="49653" b="54321"/>
                     <a:stretch/>
                   </pic:blipFill>
@@ -1722,7 +2165,7 @@
                     <pic:cNvPicPr/>
                   </pic:nvPicPr>
                   <pic:blipFill rotWithShape="1">
-                    <a:blip r:embed="rId13"/>
+                    <a:blip r:embed="rId14"/>
                     <a:srcRect t="42901" r="69608" b="49866"/>
                     <a:stretch/>
                   </pic:blipFill>
@@ -1880,7 +2323,7 @@
                     <pic:cNvPicPr/>
                   </pic:nvPicPr>
                   <pic:blipFill rotWithShape="1">
-                    <a:blip r:embed="rId14"/>
+                    <a:blip r:embed="rId15"/>
                     <a:srcRect t="43519" r="48611" b="51543"/>
                     <a:stretch/>
                   </pic:blipFill>
@@ -2057,7 +2500,7 @@
                     <pic:cNvPicPr/>
                   </pic:nvPicPr>
                   <pic:blipFill rotWithShape="1">
-                    <a:blip r:embed="rId15"/>
+                    <a:blip r:embed="rId16"/>
                     <a:srcRect t="44752" r="36806" b="48457"/>
                     <a:stretch/>
                   </pic:blipFill>
@@ -2104,7 +2547,7 @@
         <w:pStyle w:val="ListParagraph"/>
         <w:numPr>
           <w:ilvl w:val="0"/>
-          <w:numId w:val="3"/>
+          <w:numId w:val="16"/>
         </w:numPr>
         <w:rPr>
           <w:rFonts w:cstheme="minorHAnsi"/>
@@ -2233,625 +2676,6 @@
             <wp:extent cx="1828800" cy="1069383"/>
             <wp:effectExtent l="0" t="0" r="0" b="0"/>
             <wp:docPr id="10" name="Picture 10"/>
-            <wp:cNvGraphicFramePr>
-              <a:graphicFrameLocks xmlns:a="http://schemas.openxmlformats.org/drawingml/2006/main" noChangeAspect="1"/>
-            </wp:cNvGraphicFramePr>
-            <a:graphic xmlns:a="http://schemas.openxmlformats.org/drawingml/2006/main">
-              <a:graphicData uri="http://schemas.openxmlformats.org/drawingml/2006/picture">
-                <pic:pic xmlns:pic="http://schemas.openxmlformats.org/drawingml/2006/picture">
-                  <pic:nvPicPr>
-                    <pic:cNvPr id="1" name=""/>
-                    <pic:cNvPicPr/>
-                  </pic:nvPicPr>
-                  <pic:blipFill>
-                    <a:blip r:embed="rId16"/>
-                    <a:stretch>
-                      <a:fillRect/>
-                    </a:stretch>
-                  </pic:blipFill>
-                  <pic:spPr>
-                    <a:xfrm>
-                      <a:off x="0" y="0"/>
-                      <a:ext cx="1878769" cy="1098602"/>
-                    </a:xfrm>
-                    <a:prstGeom prst="rect">
-                      <a:avLst/>
-                    </a:prstGeom>
-                  </pic:spPr>
-                </pic:pic>
-              </a:graphicData>
-            </a:graphic>
-          </wp:inline>
-        </w:drawing>
-      </w:r>
-    </w:p>
-    <w:p>
-      <w:pPr>
-        <w:pStyle w:val="ListParagraph"/>
-        <w:numPr>
-          <w:ilvl w:val="1"/>
-          <w:numId w:val="8"/>
-        </w:numPr>
-        <w:rPr>
-          <w:rFonts w:cstheme="minorHAnsi"/>
-        </w:rPr>
-      </w:pPr>
-      <w:r>
-        <w:rPr>
-          <w:rFonts w:cstheme="minorHAnsi"/>
-        </w:rPr>
-        <w:t xml:space="preserve">Perform </w:t>
-      </w:r>
-      <w:proofErr w:type="spellStart"/>
-      <w:r>
-        <w:rPr>
-          <w:rFonts w:cstheme="minorHAnsi"/>
-        </w:rPr>
-        <w:t>scala</w:t>
-      </w:r>
-      <w:proofErr w:type="spellEnd"/>
-      <w:r>
-        <w:rPr>
-          <w:rFonts w:cstheme="minorHAnsi"/>
-        </w:rPr>
-        <w:t xml:space="preserve"> subject graphing</w:t>
-      </w:r>
-    </w:p>
-    <w:p>
-      <w:pPr>
-        <w:pStyle w:val="ListParagraph"/>
-        <w:numPr>
-          <w:ilvl w:val="2"/>
-          <w:numId w:val="8"/>
-        </w:numPr>
-        <w:rPr>
-          <w:rFonts w:cstheme="minorHAnsi"/>
-        </w:rPr>
-      </w:pPr>
-      <w:r>
-        <w:rPr>
-          <w:rFonts w:cstheme="minorHAnsi"/>
-        </w:rPr>
-        <w:t xml:space="preserve">‘docker start </w:t>
-      </w:r>
-      <w:proofErr w:type="spellStart"/>
-      <w:r>
-        <w:rPr>
-          <w:rFonts w:cstheme="minorHAnsi"/>
-        </w:rPr>
-        <w:t>bigbox</w:t>
-      </w:r>
-      <w:proofErr w:type="spellEnd"/>
-      <w:r>
-        <w:rPr>
-          <w:rFonts w:cstheme="minorHAnsi"/>
-        </w:rPr>
-        <w:t>’</w:t>
-      </w:r>
-    </w:p>
-    <w:p>
-      <w:pPr>
-        <w:pStyle w:val="ListParagraph"/>
-        <w:numPr>
-          <w:ilvl w:val="2"/>
-          <w:numId w:val="8"/>
-        </w:numPr>
-        <w:rPr>
-          <w:rFonts w:cstheme="minorHAnsi"/>
-        </w:rPr>
-      </w:pPr>
-      <w:r>
-        <w:rPr>
-          <w:rFonts w:cstheme="minorHAnsi"/>
-        </w:rPr>
-        <w:t xml:space="preserve">‘docker attach </w:t>
-      </w:r>
-      <w:proofErr w:type="spellStart"/>
-      <w:r>
-        <w:rPr>
-          <w:rFonts w:cstheme="minorHAnsi"/>
-        </w:rPr>
-        <w:t>bigbox</w:t>
-      </w:r>
-      <w:proofErr w:type="spellEnd"/>
-      <w:r>
-        <w:rPr>
-          <w:rFonts w:cstheme="minorHAnsi"/>
-        </w:rPr>
-        <w:t>’</w:t>
-      </w:r>
-    </w:p>
-    <w:p>
-      <w:pPr>
-        <w:pStyle w:val="ListParagraph"/>
-        <w:numPr>
-          <w:ilvl w:val="2"/>
-          <w:numId w:val="8"/>
-        </w:numPr>
-        <w:rPr>
-          <w:rFonts w:cstheme="minorHAnsi"/>
-        </w:rPr>
-      </w:pPr>
-      <w:r>
-        <w:rPr>
-          <w:rFonts w:cstheme="minorHAnsi"/>
-        </w:rPr>
-        <w:t>‘/scripts/start-services.sh’</w:t>
-      </w:r>
-    </w:p>
-    <w:p>
-      <w:pPr>
-        <w:pStyle w:val="ListParagraph"/>
-        <w:numPr>
-          <w:ilvl w:val="2"/>
-          <w:numId w:val="8"/>
-        </w:numPr>
-        <w:rPr>
-          <w:rFonts w:cstheme="minorHAnsi"/>
-        </w:rPr>
-      </w:pPr>
-      <w:r>
-        <w:rPr>
-          <w:rFonts w:cstheme="minorHAnsi"/>
-        </w:rPr>
-        <w:t>‘cd /</w:t>
-      </w:r>
-      <w:proofErr w:type="spellStart"/>
-      <w:r>
-        <w:rPr>
-          <w:rFonts w:cstheme="minorHAnsi"/>
-        </w:rPr>
-        <w:t>mnt</w:t>
-      </w:r>
-      <w:proofErr w:type="spellEnd"/>
-      <w:r>
-        <w:rPr>
-          <w:rFonts w:cstheme="minorHAnsi"/>
-        </w:rPr>
-        <w:t>/host/{PATH_TO_SOURCE_CODE}’</w:t>
-      </w:r>
-    </w:p>
-    <w:p>
-      <w:pPr>
-        <w:pStyle w:val="ListParagraph"/>
-        <w:numPr>
-          <w:ilvl w:val="2"/>
-          <w:numId w:val="8"/>
-        </w:numPr>
-        <w:rPr>
-          <w:rFonts w:cstheme="minorHAnsi"/>
-        </w:rPr>
-      </w:pPr>
-      <w:r>
-        <w:rPr>
-          <w:rFonts w:cstheme="minorHAnsi"/>
-        </w:rPr>
-        <w:t>Update ‘</w:t>
-      </w:r>
-      <w:proofErr w:type="spellStart"/>
-      <w:r>
-        <w:rPr>
-          <w:rFonts w:cstheme="minorHAnsi"/>
-        </w:rPr>
-        <w:t>host_dir</w:t>
-      </w:r>
-      <w:proofErr w:type="spellEnd"/>
-      <w:r>
-        <w:rPr>
-          <w:rFonts w:cstheme="minorHAnsi"/>
-        </w:rPr>
-        <w:t>’ variable in ‘</w:t>
-      </w:r>
-      <w:proofErr w:type="spellStart"/>
-      <w:proofErr w:type="gramStart"/>
-      <w:r>
-        <w:rPr>
-          <w:rFonts w:cstheme="minorHAnsi"/>
-        </w:rPr>
-        <w:t>main.scala</w:t>
-      </w:r>
-      <w:proofErr w:type="spellEnd"/>
-      <w:proofErr w:type="gramEnd"/>
-      <w:r>
-        <w:rPr>
-          <w:rFonts w:cstheme="minorHAnsi"/>
-        </w:rPr>
-        <w:t>’</w:t>
-      </w:r>
-    </w:p>
-    <w:p>
-      <w:pPr>
-        <w:pStyle w:val="ListParagraph"/>
-        <w:numPr>
-          <w:ilvl w:val="2"/>
-          <w:numId w:val="8"/>
-        </w:numPr>
-        <w:rPr>
-          <w:rFonts w:cstheme="minorHAnsi"/>
-        </w:rPr>
-      </w:pPr>
-      <w:r>
-        <w:rPr>
-          <w:rFonts w:cstheme="minorHAnsi"/>
-        </w:rPr>
-        <w:t>‘</w:t>
-      </w:r>
-      <w:proofErr w:type="spellStart"/>
-      <w:r>
-        <w:rPr>
-          <w:rFonts w:cstheme="minorHAnsi"/>
-        </w:rPr>
-        <w:t>sbt</w:t>
-      </w:r>
-      <w:proofErr w:type="spellEnd"/>
-      <w:r>
-        <w:rPr>
-          <w:rFonts w:cstheme="minorHAnsi"/>
-        </w:rPr>
-        <w:t xml:space="preserve"> console’</w:t>
-      </w:r>
-    </w:p>
-    <w:p>
-      <w:pPr>
-        <w:pStyle w:val="ListParagraph"/>
-        <w:numPr>
-          <w:ilvl w:val="2"/>
-          <w:numId w:val="8"/>
-        </w:numPr>
-        <w:rPr>
-          <w:rFonts w:cstheme="minorHAnsi"/>
-        </w:rPr>
-      </w:pPr>
-      <w:r>
-        <w:rPr>
-          <w:rFonts w:cstheme="minorHAnsi"/>
-        </w:rPr>
-        <w:t>Run code from ‘</w:t>
-      </w:r>
-      <w:proofErr w:type="spellStart"/>
-      <w:proofErr w:type="gramStart"/>
-      <w:r>
-        <w:rPr>
-          <w:rFonts w:cstheme="minorHAnsi"/>
-        </w:rPr>
-        <w:t>main.scala</w:t>
-      </w:r>
-      <w:proofErr w:type="spellEnd"/>
-      <w:proofErr w:type="gramEnd"/>
-      <w:r>
-        <w:rPr>
-          <w:rFonts w:cstheme="minorHAnsi"/>
-        </w:rPr>
-        <w:t>’</w:t>
-      </w:r>
-    </w:p>
-    <w:p>
-      <w:pPr>
-        <w:pStyle w:val="ListParagraph"/>
-        <w:numPr>
-          <w:ilvl w:val="3"/>
-          <w:numId w:val="8"/>
-        </w:numPr>
-        <w:rPr>
-          <w:rFonts w:cstheme="minorHAnsi"/>
-        </w:rPr>
-      </w:pPr>
-      <w:r>
-        <w:rPr>
-          <w:rFonts w:cstheme="minorHAnsi"/>
-        </w:rPr>
-        <w:t xml:space="preserve">Output will be </w:t>
-      </w:r>
-      <w:proofErr w:type="spellStart"/>
-      <w:r>
-        <w:rPr>
-          <w:rFonts w:cstheme="minorHAnsi"/>
-        </w:rPr>
-        <w:t>hdfs</w:t>
-      </w:r>
-      <w:proofErr w:type="spellEnd"/>
-      <w:r>
-        <w:rPr>
-          <w:rFonts w:cstheme="minorHAnsi"/>
-        </w:rPr>
-        <w:t xml:space="preserve"> </w:t>
-      </w:r>
-      <w:proofErr w:type="gramStart"/>
-      <w:r>
-        <w:rPr>
-          <w:rFonts w:cstheme="minorHAnsi"/>
-        </w:rPr>
-        <w:t>file</w:t>
-      </w:r>
-      <w:r>
-        <w:rPr>
-          <w:rFonts w:cstheme="minorHAnsi"/>
-        </w:rPr>
-        <w:t xml:space="preserve"> </w:t>
-      </w:r>
-      <w:r>
-        <w:rPr>
-          <w:rFonts w:cstheme="minorHAnsi"/>
-          <w:color w:val="032F62"/>
-          <w:shd w:val="clear" w:color="auto" w:fill="FFFFFF"/>
-        </w:rPr>
-        <w:t>’</w:t>
-      </w:r>
-      <w:proofErr w:type="gramEnd"/>
-      <w:r>
-        <w:rPr>
-          <w:rFonts w:cstheme="minorHAnsi"/>
-          <w:color w:val="032F62"/>
-          <w:shd w:val="clear" w:color="auto" w:fill="FFFFFF"/>
-        </w:rPr>
-        <w:t>SubjectSimilarities.scala.csv’</w:t>
-      </w:r>
-    </w:p>
-    <w:p>
-      <w:pPr>
-        <w:pStyle w:val="ListParagraph"/>
-        <w:numPr>
-          <w:ilvl w:val="3"/>
-          <w:numId w:val="8"/>
-        </w:numPr>
-        <w:rPr>
-          <w:rFonts w:cstheme="minorHAnsi"/>
-        </w:rPr>
-      </w:pPr>
-      <w:r>
-        <w:rPr>
-          <w:rFonts w:cstheme="minorHAnsi"/>
-        </w:rPr>
-        <w:t>Copy this to ‘subject-similarity-groups /output’</w:t>
-      </w:r>
-    </w:p>
-    <w:p>
-      <w:pPr>
-        <w:pStyle w:val="ListParagraph"/>
-        <w:numPr>
-          <w:ilvl w:val="1"/>
-          <w:numId w:val="8"/>
-        </w:numPr>
-        <w:rPr>
-          <w:rFonts w:cstheme="minorHAnsi"/>
-        </w:rPr>
-      </w:pPr>
-      <w:r>
-        <w:rPr>
-          <w:rFonts w:cstheme="minorHAnsi"/>
-        </w:rPr>
-        <w:t xml:space="preserve">Perform subject clustering with </w:t>
-      </w:r>
-      <w:proofErr w:type="spellStart"/>
-      <w:r>
-        <w:rPr>
-          <w:rFonts w:cstheme="minorHAnsi"/>
-        </w:rPr>
-        <w:t>scikit</w:t>
-      </w:r>
-      <w:proofErr w:type="spellEnd"/>
-      <w:r>
-        <w:rPr>
-          <w:rFonts w:cstheme="minorHAnsi"/>
-        </w:rPr>
-        <w:t>-learn</w:t>
-      </w:r>
-    </w:p>
-    <w:p>
-      <w:pPr>
-        <w:pStyle w:val="ListParagraph"/>
-        <w:numPr>
-          <w:ilvl w:val="2"/>
-          <w:numId w:val="8"/>
-        </w:numPr>
-        <w:rPr>
-          <w:rFonts w:cstheme="minorHAnsi"/>
-        </w:rPr>
-      </w:pPr>
-      <w:r>
-        <w:rPr>
-          <w:rFonts w:cstheme="minorHAnsi"/>
-        </w:rPr>
-        <w:t>‘python Clustering.py’</w:t>
-      </w:r>
-    </w:p>
-    <w:p>
-      <w:pPr>
-        <w:pStyle w:val="ListParagraph"/>
-        <w:numPr>
-          <w:ilvl w:val="3"/>
-          <w:numId w:val="8"/>
-        </w:numPr>
-        <w:rPr>
-          <w:rFonts w:cstheme="minorHAnsi"/>
-        </w:rPr>
-      </w:pPr>
-      <w:r>
-        <w:rPr>
-          <w:rFonts w:cstheme="minorHAnsi"/>
-        </w:rPr>
-        <w:t>This will generate ‘subject-similarity-groups /output/ClusterID.csv’</w:t>
-      </w:r>
-    </w:p>
-    <w:p>
-      <w:pPr>
-        <w:pStyle w:val="ListParagraph"/>
-        <w:numPr>
-          <w:ilvl w:val="1"/>
-          <w:numId w:val="8"/>
-        </w:numPr>
-        <w:rPr>
-          <w:rFonts w:cstheme="minorHAnsi"/>
-        </w:rPr>
-      </w:pPr>
-      <w:r>
-        <w:rPr>
-          <w:rFonts w:cstheme="minorHAnsi"/>
-        </w:rPr>
-        <w:t>Find CVD risk predictions</w:t>
-      </w:r>
-    </w:p>
-    <w:p>
-      <w:pPr>
-        <w:pStyle w:val="ListParagraph"/>
-        <w:numPr>
-          <w:ilvl w:val="2"/>
-          <w:numId w:val="8"/>
-        </w:numPr>
-        <w:rPr>
-          <w:rFonts w:cstheme="minorHAnsi"/>
-        </w:rPr>
-      </w:pPr>
-      <w:r>
-        <w:rPr>
-          <w:rFonts w:cstheme="minorHAnsi"/>
-        </w:rPr>
-        <w:t xml:space="preserve">Download </w:t>
-      </w:r>
-      <w:r>
-        <w:rPr>
-          <w:rFonts w:cstheme="minorHAnsi"/>
-          <w:bCs/>
-        </w:rPr>
-        <w:t>shhs-cvd-summary-dataset-0.13.0.</w:t>
-      </w:r>
-      <w:r>
-        <w:rPr>
-          <w:rFonts w:cstheme="minorHAnsi"/>
-        </w:rPr>
-        <w:t>csv from the SHHS dataset and save in ‘subject-similarity-groups/data’.</w:t>
-      </w:r>
-    </w:p>
-    <w:p>
-      <w:pPr>
-        <w:pStyle w:val="ListParagraph"/>
-        <w:numPr>
-          <w:ilvl w:val="2"/>
-          <w:numId w:val="8"/>
-        </w:numPr>
-        <w:rPr>
-          <w:rFonts w:cstheme="minorHAnsi"/>
-        </w:rPr>
-      </w:pPr>
-      <w:r>
-        <w:rPr>
-          <w:rFonts w:cstheme="minorHAnsi"/>
-        </w:rPr>
-        <w:lastRenderedPageBreak/>
-        <w:t>Ensure ‘</w:t>
-      </w:r>
-      <w:bookmarkStart w:id="0" w:name="_GoBack"/>
-      <w:r>
-        <w:rPr>
-          <w:rFonts w:cstheme="minorHAnsi"/>
-        </w:rPr>
-        <w:t>subject-similarity-groups</w:t>
-      </w:r>
-      <w:r>
-        <w:rPr>
-          <w:rFonts w:cstheme="minorHAnsi"/>
-          <w:bCs/>
-        </w:rPr>
-        <w:t>/output/ClusterSimilarities.csv</w:t>
-      </w:r>
-      <w:bookmarkEnd w:id="0"/>
-      <w:r>
-        <w:rPr>
-          <w:rFonts w:cstheme="minorHAnsi"/>
-          <w:bCs/>
-        </w:rPr>
-        <w:t>’ exists that was created by previous model steps.</w:t>
-      </w:r>
-    </w:p>
-    <w:p>
-      <w:pPr>
-        <w:pStyle w:val="ListParagraph"/>
-        <w:numPr>
-          <w:ilvl w:val="2"/>
-          <w:numId w:val="8"/>
-        </w:numPr>
-        <w:rPr>
-          <w:rFonts w:cstheme="minorHAnsi"/>
-        </w:rPr>
-      </w:pPr>
-      <w:r>
-        <w:rPr>
-          <w:rFonts w:cstheme="minorHAnsi"/>
-        </w:rPr>
-        <w:t>‘python OutputPerCluster.py’</w:t>
-      </w:r>
-    </w:p>
-    <w:p>
-      <w:pPr>
-        <w:pStyle w:val="ListParagraph"/>
-        <w:numPr>
-          <w:ilvl w:val="3"/>
-          <w:numId w:val="8"/>
-        </w:numPr>
-        <w:rPr>
-          <w:rFonts w:cstheme="minorHAnsi"/>
-        </w:rPr>
-      </w:pPr>
-      <w:r>
-        <w:rPr>
-          <w:rFonts w:cstheme="minorHAnsi"/>
-        </w:rPr>
-        <w:t>This will print the risk factor prediction percentages as well as generate ‘subject-similarity-groups/output/</w:t>
-      </w:r>
-      <w:r>
-        <w:rPr>
-          <w:rFonts w:cstheme="minorHAnsi"/>
-          <w:bCs/>
-        </w:rPr>
-        <w:t>RiskPrediction.csv’</w:t>
-      </w:r>
-    </w:p>
-    <w:p>
-      <w:pPr>
-        <w:pStyle w:val="ListParagraph"/>
-        <w:numPr>
-          <w:ilvl w:val="2"/>
-          <w:numId w:val="8"/>
-        </w:numPr>
-        <w:rPr>
-          <w:rFonts w:cstheme="minorHAnsi"/>
-          <w:bCs/>
-        </w:rPr>
-      </w:pPr>
-      <w:r>
-        <w:rPr>
-          <w:rFonts w:cstheme="minorHAnsi"/>
-        </w:rPr>
-        <w:t>‘subject-similarity-groups</w:t>
-      </w:r>
-      <w:r>
-        <w:rPr>
-          <w:rFonts w:cstheme="minorHAnsi"/>
-          <w:bCs/>
-        </w:rPr>
-        <w:t>/output’:</w:t>
-      </w:r>
-    </w:p>
-    <w:p>
-      <w:pPr>
-        <w:pStyle w:val="ListParagraph"/>
-        <w:numPr>
-          <w:ilvl w:val="2"/>
-          <w:numId w:val="8"/>
-        </w:numPr>
-        <w:rPr>
-          <w:rFonts w:cstheme="minorHAnsi"/>
-        </w:rPr>
-      </w:pPr>
-      <w:r>
-        <w:rPr>
-          <w:noProof/>
-        </w:rPr>
-        <w:drawing>
-          <wp:inline distT="0" distB="0" distL="0" distR="0" wp14:anchorId="5CFDD005" wp14:editId="102231D3">
-            <wp:extent cx="1666875" cy="1028700"/>
-            <wp:effectExtent l="0" t="0" r="9525" b="0"/>
-            <wp:docPr id="12" name="Picture 12"/>
             <wp:cNvGraphicFramePr>
               <a:graphicFrameLocks xmlns:a="http://schemas.openxmlformats.org/drawingml/2006/main" noChangeAspect="1"/>
             </wp:cNvGraphicFramePr>
@@ -2871,6 +2695,610 @@
                   <pic:spPr>
                     <a:xfrm>
                       <a:off x="0" y="0"/>
+                      <a:ext cx="1878769" cy="1098602"/>
+                    </a:xfrm>
+                    <a:prstGeom prst="rect">
+                      <a:avLst/>
+                    </a:prstGeom>
+                  </pic:spPr>
+                </pic:pic>
+              </a:graphicData>
+            </a:graphic>
+          </wp:inline>
+        </w:drawing>
+      </w:r>
+    </w:p>
+    <w:p>
+      <w:pPr>
+        <w:pStyle w:val="ListParagraph"/>
+        <w:numPr>
+          <w:ilvl w:val="1"/>
+          <w:numId w:val="8"/>
+        </w:numPr>
+        <w:rPr>
+          <w:rFonts w:cstheme="minorHAnsi"/>
+        </w:rPr>
+      </w:pPr>
+      <w:r>
+        <w:rPr>
+          <w:rFonts w:cstheme="minorHAnsi"/>
+        </w:rPr>
+        <w:t xml:space="preserve">Perform </w:t>
+      </w:r>
+      <w:proofErr w:type="spellStart"/>
+      <w:r>
+        <w:rPr>
+          <w:rFonts w:cstheme="minorHAnsi"/>
+        </w:rPr>
+        <w:t>scala</w:t>
+      </w:r>
+      <w:proofErr w:type="spellEnd"/>
+      <w:r>
+        <w:rPr>
+          <w:rFonts w:cstheme="minorHAnsi"/>
+        </w:rPr>
+        <w:t xml:space="preserve"> subject graphing</w:t>
+      </w:r>
+    </w:p>
+    <w:p>
+      <w:pPr>
+        <w:pStyle w:val="ListParagraph"/>
+        <w:numPr>
+          <w:ilvl w:val="2"/>
+          <w:numId w:val="8"/>
+        </w:numPr>
+        <w:rPr>
+          <w:rFonts w:cstheme="minorHAnsi"/>
+        </w:rPr>
+      </w:pPr>
+      <w:r>
+        <w:rPr>
+          <w:rFonts w:cstheme="minorHAnsi"/>
+        </w:rPr>
+        <w:t xml:space="preserve">‘docker start </w:t>
+      </w:r>
+      <w:proofErr w:type="spellStart"/>
+      <w:r>
+        <w:rPr>
+          <w:rFonts w:cstheme="minorHAnsi"/>
+        </w:rPr>
+        <w:t>bigbox</w:t>
+      </w:r>
+      <w:proofErr w:type="spellEnd"/>
+      <w:r>
+        <w:rPr>
+          <w:rFonts w:cstheme="minorHAnsi"/>
+        </w:rPr>
+        <w:t>’</w:t>
+      </w:r>
+    </w:p>
+    <w:p>
+      <w:pPr>
+        <w:pStyle w:val="ListParagraph"/>
+        <w:numPr>
+          <w:ilvl w:val="2"/>
+          <w:numId w:val="8"/>
+        </w:numPr>
+        <w:rPr>
+          <w:rFonts w:cstheme="minorHAnsi"/>
+        </w:rPr>
+      </w:pPr>
+      <w:r>
+        <w:rPr>
+          <w:rFonts w:cstheme="minorHAnsi"/>
+        </w:rPr>
+        <w:t xml:space="preserve">‘docker attach </w:t>
+      </w:r>
+      <w:proofErr w:type="spellStart"/>
+      <w:r>
+        <w:rPr>
+          <w:rFonts w:cstheme="minorHAnsi"/>
+        </w:rPr>
+        <w:t>bigbox</w:t>
+      </w:r>
+      <w:proofErr w:type="spellEnd"/>
+      <w:r>
+        <w:rPr>
+          <w:rFonts w:cstheme="minorHAnsi"/>
+        </w:rPr>
+        <w:t>’</w:t>
+      </w:r>
+    </w:p>
+    <w:p>
+      <w:pPr>
+        <w:pStyle w:val="ListParagraph"/>
+        <w:numPr>
+          <w:ilvl w:val="2"/>
+          <w:numId w:val="8"/>
+        </w:numPr>
+        <w:rPr>
+          <w:rFonts w:cstheme="minorHAnsi"/>
+        </w:rPr>
+      </w:pPr>
+      <w:r>
+        <w:rPr>
+          <w:rFonts w:cstheme="minorHAnsi"/>
+        </w:rPr>
+        <w:t>‘/scripts/start-services.sh’</w:t>
+      </w:r>
+    </w:p>
+    <w:p>
+      <w:pPr>
+        <w:pStyle w:val="ListParagraph"/>
+        <w:numPr>
+          <w:ilvl w:val="2"/>
+          <w:numId w:val="8"/>
+        </w:numPr>
+        <w:rPr>
+          <w:rFonts w:cstheme="minorHAnsi"/>
+        </w:rPr>
+      </w:pPr>
+      <w:r>
+        <w:rPr>
+          <w:rFonts w:cstheme="minorHAnsi"/>
+        </w:rPr>
+        <w:t>‘cd /</w:t>
+      </w:r>
+      <w:proofErr w:type="spellStart"/>
+      <w:r>
+        <w:rPr>
+          <w:rFonts w:cstheme="minorHAnsi"/>
+        </w:rPr>
+        <w:t>mnt</w:t>
+      </w:r>
+      <w:proofErr w:type="spellEnd"/>
+      <w:r>
+        <w:rPr>
+          <w:rFonts w:cstheme="minorHAnsi"/>
+        </w:rPr>
+        <w:t>/host/{PATH_TO_SOURCE_CODE}’</w:t>
+      </w:r>
+    </w:p>
+    <w:p>
+      <w:pPr>
+        <w:pStyle w:val="ListParagraph"/>
+        <w:numPr>
+          <w:ilvl w:val="2"/>
+          <w:numId w:val="8"/>
+        </w:numPr>
+        <w:rPr>
+          <w:rFonts w:cstheme="minorHAnsi"/>
+        </w:rPr>
+      </w:pPr>
+      <w:r>
+        <w:rPr>
+          <w:rFonts w:cstheme="minorHAnsi"/>
+        </w:rPr>
+        <w:t>Update ‘</w:t>
+      </w:r>
+      <w:proofErr w:type="spellStart"/>
+      <w:r>
+        <w:rPr>
+          <w:rFonts w:cstheme="minorHAnsi"/>
+        </w:rPr>
+        <w:t>host_dir</w:t>
+      </w:r>
+      <w:proofErr w:type="spellEnd"/>
+      <w:r>
+        <w:rPr>
+          <w:rFonts w:cstheme="minorHAnsi"/>
+        </w:rPr>
+        <w:t>’ variable in ‘</w:t>
+      </w:r>
+      <w:proofErr w:type="spellStart"/>
+      <w:proofErr w:type="gramStart"/>
+      <w:r>
+        <w:rPr>
+          <w:rFonts w:cstheme="minorHAnsi"/>
+        </w:rPr>
+        <w:t>main.scala</w:t>
+      </w:r>
+      <w:proofErr w:type="spellEnd"/>
+      <w:proofErr w:type="gramEnd"/>
+      <w:r>
+        <w:rPr>
+          <w:rFonts w:cstheme="minorHAnsi"/>
+        </w:rPr>
+        <w:t>’</w:t>
+      </w:r>
+    </w:p>
+    <w:p>
+      <w:pPr>
+        <w:pStyle w:val="ListParagraph"/>
+        <w:numPr>
+          <w:ilvl w:val="2"/>
+          <w:numId w:val="8"/>
+        </w:numPr>
+        <w:rPr>
+          <w:rFonts w:cstheme="minorHAnsi"/>
+        </w:rPr>
+      </w:pPr>
+      <w:r>
+        <w:rPr>
+          <w:rFonts w:cstheme="minorHAnsi"/>
+        </w:rPr>
+        <w:t>‘</w:t>
+      </w:r>
+      <w:proofErr w:type="spellStart"/>
+      <w:r>
+        <w:rPr>
+          <w:rFonts w:cstheme="minorHAnsi"/>
+        </w:rPr>
+        <w:t>sbt</w:t>
+      </w:r>
+      <w:proofErr w:type="spellEnd"/>
+      <w:r>
+        <w:rPr>
+          <w:rFonts w:cstheme="minorHAnsi"/>
+        </w:rPr>
+        <w:t xml:space="preserve"> console’</w:t>
+      </w:r>
+    </w:p>
+    <w:p>
+      <w:pPr>
+        <w:pStyle w:val="ListParagraph"/>
+        <w:numPr>
+          <w:ilvl w:val="2"/>
+          <w:numId w:val="8"/>
+        </w:numPr>
+        <w:rPr>
+          <w:rFonts w:cstheme="minorHAnsi"/>
+        </w:rPr>
+      </w:pPr>
+      <w:r>
+        <w:rPr>
+          <w:rFonts w:cstheme="minorHAnsi"/>
+        </w:rPr>
+        <w:t>Run code from ‘</w:t>
+      </w:r>
+      <w:proofErr w:type="spellStart"/>
+      <w:proofErr w:type="gramStart"/>
+      <w:r>
+        <w:rPr>
+          <w:rFonts w:cstheme="minorHAnsi"/>
+        </w:rPr>
+        <w:t>main.scala</w:t>
+      </w:r>
+      <w:proofErr w:type="spellEnd"/>
+      <w:proofErr w:type="gramEnd"/>
+      <w:r>
+        <w:rPr>
+          <w:rFonts w:cstheme="minorHAnsi"/>
+        </w:rPr>
+        <w:t>’</w:t>
+      </w:r>
+    </w:p>
+    <w:p>
+      <w:pPr>
+        <w:pStyle w:val="ListParagraph"/>
+        <w:numPr>
+          <w:ilvl w:val="3"/>
+          <w:numId w:val="8"/>
+        </w:numPr>
+        <w:rPr>
+          <w:rFonts w:cstheme="minorHAnsi"/>
+        </w:rPr>
+      </w:pPr>
+      <w:r>
+        <w:rPr>
+          <w:rFonts w:cstheme="minorHAnsi"/>
+        </w:rPr>
+        <w:t xml:space="preserve">Output will be </w:t>
+      </w:r>
+      <w:proofErr w:type="spellStart"/>
+      <w:r>
+        <w:rPr>
+          <w:rFonts w:cstheme="minorHAnsi"/>
+        </w:rPr>
+        <w:t>hdfs</w:t>
+      </w:r>
+      <w:proofErr w:type="spellEnd"/>
+      <w:r>
+        <w:rPr>
+          <w:rFonts w:cstheme="minorHAnsi"/>
+        </w:rPr>
+        <w:t xml:space="preserve"> </w:t>
+      </w:r>
+      <w:proofErr w:type="gramStart"/>
+      <w:r>
+        <w:rPr>
+          <w:rFonts w:cstheme="minorHAnsi"/>
+        </w:rPr>
+        <w:t>file</w:t>
+      </w:r>
+      <w:r>
+        <w:rPr>
+          <w:rFonts w:cstheme="minorHAnsi"/>
+        </w:rPr>
+        <w:t xml:space="preserve"> </w:t>
+      </w:r>
+      <w:r>
+        <w:rPr>
+          <w:rFonts w:cstheme="minorHAnsi"/>
+          <w:color w:val="032F62"/>
+          <w:shd w:val="clear" w:color="auto" w:fill="FFFFFF"/>
+        </w:rPr>
+        <w:t>’</w:t>
+      </w:r>
+      <w:proofErr w:type="gramEnd"/>
+      <w:r>
+        <w:rPr>
+          <w:rFonts w:cstheme="minorHAnsi"/>
+          <w:color w:val="032F62"/>
+          <w:shd w:val="clear" w:color="auto" w:fill="FFFFFF"/>
+        </w:rPr>
+        <w:t>SubjectSimilarities.scala.csv’</w:t>
+      </w:r>
+    </w:p>
+    <w:p>
+      <w:pPr>
+        <w:pStyle w:val="ListParagraph"/>
+        <w:numPr>
+          <w:ilvl w:val="3"/>
+          <w:numId w:val="8"/>
+        </w:numPr>
+        <w:rPr>
+          <w:rFonts w:cstheme="minorHAnsi"/>
+        </w:rPr>
+      </w:pPr>
+      <w:r>
+        <w:rPr>
+          <w:rFonts w:cstheme="minorHAnsi"/>
+        </w:rPr>
+        <w:t>Copy this to ‘subject-similarity-groups /output’</w:t>
+      </w:r>
+    </w:p>
+    <w:p>
+      <w:pPr>
+        <w:pStyle w:val="ListParagraph"/>
+        <w:numPr>
+          <w:ilvl w:val="1"/>
+          <w:numId w:val="8"/>
+        </w:numPr>
+        <w:rPr>
+          <w:rFonts w:cstheme="minorHAnsi"/>
+        </w:rPr>
+      </w:pPr>
+      <w:r>
+        <w:rPr>
+          <w:rFonts w:cstheme="minorHAnsi"/>
+        </w:rPr>
+        <w:t xml:space="preserve">Perform subject clustering with </w:t>
+      </w:r>
+      <w:proofErr w:type="spellStart"/>
+      <w:r>
+        <w:rPr>
+          <w:rFonts w:cstheme="minorHAnsi"/>
+        </w:rPr>
+        <w:t>scikit</w:t>
+      </w:r>
+      <w:proofErr w:type="spellEnd"/>
+      <w:r>
+        <w:rPr>
+          <w:rFonts w:cstheme="minorHAnsi"/>
+        </w:rPr>
+        <w:t>-learn</w:t>
+      </w:r>
+    </w:p>
+    <w:p>
+      <w:pPr>
+        <w:pStyle w:val="ListParagraph"/>
+        <w:numPr>
+          <w:ilvl w:val="2"/>
+          <w:numId w:val="8"/>
+        </w:numPr>
+        <w:rPr>
+          <w:rFonts w:cstheme="minorHAnsi"/>
+        </w:rPr>
+      </w:pPr>
+      <w:r>
+        <w:rPr>
+          <w:rFonts w:cstheme="minorHAnsi"/>
+        </w:rPr>
+        <w:t>‘python Clustering.py’</w:t>
+      </w:r>
+    </w:p>
+    <w:p>
+      <w:pPr>
+        <w:pStyle w:val="ListParagraph"/>
+        <w:numPr>
+          <w:ilvl w:val="3"/>
+          <w:numId w:val="8"/>
+        </w:numPr>
+        <w:rPr>
+          <w:rFonts w:cstheme="minorHAnsi"/>
+        </w:rPr>
+      </w:pPr>
+      <w:r>
+        <w:rPr>
+          <w:rFonts w:cstheme="minorHAnsi"/>
+        </w:rPr>
+        <w:t>This will generate ‘subject-similarity-groups /output/ClusterID.csv’</w:t>
+      </w:r>
+    </w:p>
+    <w:p>
+      <w:pPr>
+        <w:pStyle w:val="ListParagraph"/>
+        <w:numPr>
+          <w:ilvl w:val="1"/>
+          <w:numId w:val="8"/>
+        </w:numPr>
+        <w:rPr>
+          <w:rFonts w:cstheme="minorHAnsi"/>
+        </w:rPr>
+      </w:pPr>
+      <w:r>
+        <w:rPr>
+          <w:rFonts w:cstheme="minorHAnsi"/>
+        </w:rPr>
+        <w:t>Find CVD risk predictions</w:t>
+      </w:r>
+    </w:p>
+    <w:p>
+      <w:pPr>
+        <w:pStyle w:val="ListParagraph"/>
+        <w:numPr>
+          <w:ilvl w:val="2"/>
+          <w:numId w:val="8"/>
+        </w:numPr>
+        <w:rPr>
+          <w:rFonts w:cstheme="minorHAnsi"/>
+        </w:rPr>
+      </w:pPr>
+      <w:r>
+        <w:rPr>
+          <w:rFonts w:cstheme="minorHAnsi"/>
+        </w:rPr>
+        <w:t xml:space="preserve">Download </w:t>
+      </w:r>
+      <w:r>
+        <w:rPr>
+          <w:rFonts w:cstheme="minorHAnsi"/>
+          <w:bCs/>
+        </w:rPr>
+        <w:t>shhs-cvd-summary-dataset-0.13.0.</w:t>
+      </w:r>
+      <w:r>
+        <w:rPr>
+          <w:rFonts w:cstheme="minorHAnsi"/>
+        </w:rPr>
+        <w:t>csv from the SHHS dataset and save in ‘subject-similarity-groups/data’.</w:t>
+      </w:r>
+    </w:p>
+    <w:p>
+      <w:pPr>
+        <w:pStyle w:val="ListParagraph"/>
+        <w:numPr>
+          <w:ilvl w:val="2"/>
+          <w:numId w:val="8"/>
+        </w:numPr>
+        <w:rPr>
+          <w:rFonts w:cstheme="minorHAnsi"/>
+        </w:rPr>
+      </w:pPr>
+      <w:r>
+        <w:rPr>
+          <w:rFonts w:cstheme="minorHAnsi"/>
+        </w:rPr>
+        <w:lastRenderedPageBreak/>
+        <w:t>Ensure ‘subject-similarity-groups</w:t>
+      </w:r>
+      <w:r>
+        <w:rPr>
+          <w:rFonts w:cstheme="minorHAnsi"/>
+          <w:bCs/>
+        </w:rPr>
+        <w:t>/output/ClusterSimilarities.csv’ exists that was created by previous model steps.</w:t>
+      </w:r>
+    </w:p>
+    <w:p>
+      <w:pPr>
+        <w:pStyle w:val="ListParagraph"/>
+        <w:numPr>
+          <w:ilvl w:val="2"/>
+          <w:numId w:val="8"/>
+        </w:numPr>
+        <w:rPr>
+          <w:rFonts w:cstheme="minorHAnsi"/>
+        </w:rPr>
+      </w:pPr>
+      <w:r>
+        <w:rPr>
+          <w:rFonts w:cstheme="minorHAnsi"/>
+        </w:rPr>
+        <w:t>‘python OutputPerCluster.py’</w:t>
+      </w:r>
+    </w:p>
+    <w:p>
+      <w:pPr>
+        <w:pStyle w:val="ListParagraph"/>
+        <w:numPr>
+          <w:ilvl w:val="3"/>
+          <w:numId w:val="8"/>
+        </w:numPr>
+        <w:rPr>
+          <w:rFonts w:cstheme="minorHAnsi"/>
+        </w:rPr>
+      </w:pPr>
+      <w:r>
+        <w:rPr>
+          <w:rFonts w:cstheme="minorHAnsi"/>
+        </w:rPr>
+        <w:t>This will print the risk factor prediction percentages as well as generate ‘subject-similarity-groups/output/</w:t>
+      </w:r>
+      <w:r>
+        <w:rPr>
+          <w:rFonts w:cstheme="minorHAnsi"/>
+          <w:bCs/>
+        </w:rPr>
+        <w:t>RiskPrediction.csv’</w:t>
+      </w:r>
+    </w:p>
+    <w:p>
+      <w:pPr>
+        <w:pStyle w:val="ListParagraph"/>
+        <w:numPr>
+          <w:ilvl w:val="2"/>
+          <w:numId w:val="8"/>
+        </w:numPr>
+        <w:rPr>
+          <w:rFonts w:cstheme="minorHAnsi"/>
+          <w:bCs/>
+        </w:rPr>
+      </w:pPr>
+      <w:r>
+        <w:rPr>
+          <w:rFonts w:cstheme="minorHAnsi"/>
+        </w:rPr>
+        <w:t>‘subject-similarity-groups</w:t>
+      </w:r>
+      <w:r>
+        <w:rPr>
+          <w:rFonts w:cstheme="minorHAnsi"/>
+          <w:bCs/>
+        </w:rPr>
+        <w:t>/output’:</w:t>
+      </w:r>
+    </w:p>
+    <w:p>
+      <w:pPr>
+        <w:pStyle w:val="ListParagraph"/>
+        <w:numPr>
+          <w:ilvl w:val="2"/>
+          <w:numId w:val="8"/>
+        </w:numPr>
+        <w:rPr>
+          <w:rFonts w:cstheme="minorHAnsi"/>
+        </w:rPr>
+      </w:pPr>
+      <w:r>
+        <w:rPr>
+          <w:noProof/>
+        </w:rPr>
+        <w:drawing>
+          <wp:inline distT="0" distB="0" distL="0" distR="0" wp14:anchorId="5CFDD005" wp14:editId="102231D3">
+            <wp:extent cx="1666875" cy="1028700"/>
+            <wp:effectExtent l="0" t="0" r="9525" b="0"/>
+            <wp:docPr id="12" name="Picture 12"/>
+            <wp:cNvGraphicFramePr>
+              <a:graphicFrameLocks xmlns:a="http://schemas.openxmlformats.org/drawingml/2006/main" noChangeAspect="1"/>
+            </wp:cNvGraphicFramePr>
+            <a:graphic xmlns:a="http://schemas.openxmlformats.org/drawingml/2006/main">
+              <a:graphicData uri="http://schemas.openxmlformats.org/drawingml/2006/picture">
+                <pic:pic xmlns:pic="http://schemas.openxmlformats.org/drawingml/2006/picture">
+                  <pic:nvPicPr>
+                    <pic:cNvPr id="1" name=""/>
+                    <pic:cNvPicPr/>
+                  </pic:nvPicPr>
+                  <pic:blipFill>
+                    <a:blip r:embed="rId18"/>
+                    <a:stretch>
+                      <a:fillRect/>
+                    </a:stretch>
+                  </pic:blipFill>
+                  <pic:spPr>
+                    <a:xfrm>
+                      <a:off x="0" y="0"/>
                       <a:ext cx="1666875" cy="1028700"/>
                     </a:xfrm>
                     <a:prstGeom prst="rect">
@@ -2986,6 +3414,119 @@
     </w:lvl>
   </w:abstractNum>
   <w:abstractNum w:abstractNumId="1" w15:restartNumberingAfterBreak="0">
+    <w:nsid w:val="1A9C11CC"/>
+    <w:multiLevelType w:val="hybridMultilevel"/>
+    <w:tmpl w:val="C80AB24E"/>
+    <w:lvl w:ilvl="0" w:tplc="04090001">
+      <w:start w:val="1"/>
+      <w:numFmt w:val="bullet"/>
+      <w:lvlText w:val=""/>
+      <w:lvlJc w:val="left"/>
+      <w:pPr>
+        <w:ind w:left="1080" w:hanging="360"/>
+      </w:pPr>
+      <w:rPr>
+        <w:rFonts w:ascii="Symbol" w:hAnsi="Symbol" w:hint="default"/>
+      </w:rPr>
+    </w:lvl>
+    <w:lvl w:ilvl="1" w:tplc="04090001">
+      <w:start w:val="1"/>
+      <w:numFmt w:val="bullet"/>
+      <w:lvlText w:val=""/>
+      <w:lvlJc w:val="left"/>
+      <w:pPr>
+        <w:ind w:left="1800" w:hanging="360"/>
+      </w:pPr>
+      <w:rPr>
+        <w:rFonts w:ascii="Symbol" w:hAnsi="Symbol" w:hint="default"/>
+      </w:rPr>
+    </w:lvl>
+    <w:lvl w:ilvl="2" w:tplc="04090005">
+      <w:start w:val="1"/>
+      <w:numFmt w:val="bullet"/>
+      <w:lvlText w:val=""/>
+      <w:lvlJc w:val="left"/>
+      <w:pPr>
+        <w:ind w:left="2520" w:hanging="360"/>
+      </w:pPr>
+      <w:rPr>
+        <w:rFonts w:ascii="Wingdings" w:hAnsi="Wingdings" w:hint="default"/>
+      </w:rPr>
+    </w:lvl>
+    <w:lvl w:ilvl="3" w:tplc="04090001">
+      <w:start w:val="1"/>
+      <w:numFmt w:val="bullet"/>
+      <w:lvlText w:val=""/>
+      <w:lvlJc w:val="left"/>
+      <w:pPr>
+        <w:ind w:left="3240" w:hanging="360"/>
+      </w:pPr>
+      <w:rPr>
+        <w:rFonts w:ascii="Symbol" w:hAnsi="Symbol" w:hint="default"/>
+      </w:rPr>
+    </w:lvl>
+    <w:lvl w:ilvl="4" w:tplc="04090003" w:tentative="1">
+      <w:start w:val="1"/>
+      <w:numFmt w:val="bullet"/>
+      <w:lvlText w:val="o"/>
+      <w:lvlJc w:val="left"/>
+      <w:pPr>
+        <w:ind w:left="3960" w:hanging="360"/>
+      </w:pPr>
+      <w:rPr>
+        <w:rFonts w:ascii="Courier New" w:hAnsi="Courier New" w:cs="Courier New" w:hint="default"/>
+      </w:rPr>
+    </w:lvl>
+    <w:lvl w:ilvl="5" w:tplc="04090005" w:tentative="1">
+      <w:start w:val="1"/>
+      <w:numFmt w:val="bullet"/>
+      <w:lvlText w:val=""/>
+      <w:lvlJc w:val="left"/>
+      <w:pPr>
+        <w:ind w:left="4680" w:hanging="360"/>
+      </w:pPr>
+      <w:rPr>
+        <w:rFonts w:ascii="Wingdings" w:hAnsi="Wingdings" w:hint="default"/>
+      </w:rPr>
+    </w:lvl>
+    <w:lvl w:ilvl="6" w:tplc="04090001" w:tentative="1">
+      <w:start w:val="1"/>
+      <w:numFmt w:val="bullet"/>
+      <w:lvlText w:val=""/>
+      <w:lvlJc w:val="left"/>
+      <w:pPr>
+        <w:ind w:left="5400" w:hanging="360"/>
+      </w:pPr>
+      <w:rPr>
+        <w:rFonts w:ascii="Symbol" w:hAnsi="Symbol" w:hint="default"/>
+      </w:rPr>
+    </w:lvl>
+    <w:lvl w:ilvl="7" w:tplc="04090003" w:tentative="1">
+      <w:start w:val="1"/>
+      <w:numFmt w:val="bullet"/>
+      <w:lvlText w:val="o"/>
+      <w:lvlJc w:val="left"/>
+      <w:pPr>
+        <w:ind w:left="6120" w:hanging="360"/>
+      </w:pPr>
+      <w:rPr>
+        <w:rFonts w:ascii="Courier New" w:hAnsi="Courier New" w:cs="Courier New" w:hint="default"/>
+      </w:rPr>
+    </w:lvl>
+    <w:lvl w:ilvl="8" w:tplc="04090005" w:tentative="1">
+      <w:start w:val="1"/>
+      <w:numFmt w:val="bullet"/>
+      <w:lvlText w:val=""/>
+      <w:lvlJc w:val="left"/>
+      <w:pPr>
+        <w:ind w:left="6840" w:hanging="360"/>
+      </w:pPr>
+      <w:rPr>
+        <w:rFonts w:ascii="Wingdings" w:hAnsi="Wingdings" w:hint="default"/>
+      </w:rPr>
+    </w:lvl>
+  </w:abstractNum>
+  <w:abstractNum w:abstractNumId="2" w15:restartNumberingAfterBreak="0">
     <w:nsid w:val="1B2461B4"/>
     <w:multiLevelType w:val="hybridMultilevel"/>
     <w:tmpl w:val="F12E10D2"/>
@@ -2995,7 +3536,7 @@
       <w:lvlText w:val=""/>
       <w:lvlJc w:val="left"/>
       <w:pPr>
-        <w:ind w:left="720" w:hanging="360"/>
+        <w:ind w:left="1080" w:hanging="360"/>
       </w:pPr>
       <w:rPr>
         <w:rFonts w:ascii="Symbol" w:hAnsi="Symbol" w:hint="default"/>
@@ -3007,7 +3548,7 @@
       <w:lvlText w:val="o"/>
       <w:lvlJc w:val="left"/>
       <w:pPr>
-        <w:ind w:left="1440" w:hanging="360"/>
+        <w:ind w:left="1800" w:hanging="360"/>
       </w:pPr>
       <w:rPr>
         <w:rFonts w:ascii="Courier New" w:hAnsi="Courier New" w:cs="Courier New" w:hint="default"/>
@@ -3019,7 +3560,7 @@
       <w:lvlText w:val=""/>
       <w:lvlJc w:val="left"/>
       <w:pPr>
-        <w:ind w:left="2160" w:hanging="360"/>
+        <w:ind w:left="2520" w:hanging="360"/>
       </w:pPr>
       <w:rPr>
         <w:rFonts w:ascii="Wingdings" w:hAnsi="Wingdings" w:hint="default"/>
@@ -3031,7 +3572,7 @@
       <w:lvlText w:val=""/>
       <w:lvlJc w:val="left"/>
       <w:pPr>
-        <w:ind w:left="2880" w:hanging="360"/>
+        <w:ind w:left="3240" w:hanging="360"/>
       </w:pPr>
       <w:rPr>
         <w:rFonts w:ascii="Symbol" w:hAnsi="Symbol" w:hint="default"/>
@@ -3043,7 +3584,7 @@
       <w:lvlText w:val="o"/>
       <w:lvlJc w:val="left"/>
       <w:pPr>
-        <w:ind w:left="3600" w:hanging="360"/>
+        <w:ind w:left="3960" w:hanging="360"/>
       </w:pPr>
       <w:rPr>
         <w:rFonts w:ascii="Courier New" w:hAnsi="Courier New" w:cs="Courier New" w:hint="default"/>
@@ -3055,7 +3596,7 @@
       <w:lvlText w:val=""/>
       <w:lvlJc w:val="left"/>
       <w:pPr>
-        <w:ind w:left="4320" w:hanging="360"/>
+        <w:ind w:left="4680" w:hanging="360"/>
       </w:pPr>
       <w:rPr>
         <w:rFonts w:ascii="Wingdings" w:hAnsi="Wingdings" w:hint="default"/>
@@ -3067,7 +3608,7 @@
       <w:lvlText w:val=""/>
       <w:lvlJc w:val="left"/>
       <w:pPr>
-        <w:ind w:left="5040" w:hanging="360"/>
+        <w:ind w:left="5400" w:hanging="360"/>
       </w:pPr>
       <w:rPr>
         <w:rFonts w:ascii="Symbol" w:hAnsi="Symbol" w:hint="default"/>
@@ -3079,7 +3620,7 @@
       <w:lvlText w:val="o"/>
       <w:lvlJc w:val="left"/>
       <w:pPr>
-        <w:ind w:left="5760" w:hanging="360"/>
+        <w:ind w:left="6120" w:hanging="360"/>
       </w:pPr>
       <w:rPr>
         <w:rFonts w:ascii="Courier New" w:hAnsi="Courier New" w:cs="Courier New" w:hint="default"/>
@@ -3091,14 +3632,14 @@
       <w:lvlText w:val=""/>
       <w:lvlJc w:val="left"/>
       <w:pPr>
-        <w:ind w:left="6480" w:hanging="360"/>
+        <w:ind w:left="6840" w:hanging="360"/>
       </w:pPr>
       <w:rPr>
         <w:rFonts w:ascii="Wingdings" w:hAnsi="Wingdings" w:hint="default"/>
       </w:rPr>
     </w:lvl>
   </w:abstractNum>
-  <w:abstractNum w:abstractNumId="2" w15:restartNumberingAfterBreak="0">
+  <w:abstractNum w:abstractNumId="3" w15:restartNumberingAfterBreak="0">
     <w:nsid w:val="1F9A060C"/>
     <w:multiLevelType w:val="hybridMultilevel"/>
     <w:tmpl w:val="5C6C1B38"/>
@@ -3187,7 +3728,435 @@
       </w:pPr>
     </w:lvl>
   </w:abstractNum>
-  <w:abstractNum w:abstractNumId="3" w15:restartNumberingAfterBreak="0">
+  <w:abstractNum w:abstractNumId="4" w15:restartNumberingAfterBreak="0">
+    <w:nsid w:val="23D13A83"/>
+    <w:multiLevelType w:val="multilevel"/>
+    <w:tmpl w:val="FD484442"/>
+    <w:lvl w:ilvl="0">
+      <w:start w:val="3"/>
+      <w:numFmt w:val="lowerLetter"/>
+      <w:lvlText w:val="%1."/>
+      <w:lvlJc w:val="left"/>
+      <w:pPr>
+        <w:tabs>
+          <w:tab w:val="num" w:pos="720"/>
+        </w:tabs>
+        <w:ind w:left="720" w:hanging="360"/>
+      </w:pPr>
+    </w:lvl>
+    <w:lvl w:ilvl="1" w:tentative="1">
+      <w:start w:val="1"/>
+      <w:numFmt w:val="lowerLetter"/>
+      <w:lvlText w:val="%2."/>
+      <w:lvlJc w:val="left"/>
+      <w:pPr>
+        <w:tabs>
+          <w:tab w:val="num" w:pos="1440"/>
+        </w:tabs>
+        <w:ind w:left="1440" w:hanging="360"/>
+      </w:pPr>
+    </w:lvl>
+    <w:lvl w:ilvl="2" w:tentative="1">
+      <w:start w:val="1"/>
+      <w:numFmt w:val="lowerLetter"/>
+      <w:lvlText w:val="%3."/>
+      <w:lvlJc w:val="left"/>
+      <w:pPr>
+        <w:tabs>
+          <w:tab w:val="num" w:pos="2160"/>
+        </w:tabs>
+        <w:ind w:left="2160" w:hanging="360"/>
+      </w:pPr>
+    </w:lvl>
+    <w:lvl w:ilvl="3" w:tentative="1">
+      <w:start w:val="1"/>
+      <w:numFmt w:val="lowerLetter"/>
+      <w:lvlText w:val="%4."/>
+      <w:lvlJc w:val="left"/>
+      <w:pPr>
+        <w:tabs>
+          <w:tab w:val="num" w:pos="2880"/>
+        </w:tabs>
+        <w:ind w:left="2880" w:hanging="360"/>
+      </w:pPr>
+    </w:lvl>
+    <w:lvl w:ilvl="4" w:tentative="1">
+      <w:start w:val="1"/>
+      <w:numFmt w:val="lowerLetter"/>
+      <w:lvlText w:val="%5."/>
+      <w:lvlJc w:val="left"/>
+      <w:pPr>
+        <w:tabs>
+          <w:tab w:val="num" w:pos="3600"/>
+        </w:tabs>
+        <w:ind w:left="3600" w:hanging="360"/>
+      </w:pPr>
+    </w:lvl>
+    <w:lvl w:ilvl="5" w:tentative="1">
+      <w:start w:val="1"/>
+      <w:numFmt w:val="lowerLetter"/>
+      <w:lvlText w:val="%6."/>
+      <w:lvlJc w:val="left"/>
+      <w:pPr>
+        <w:tabs>
+          <w:tab w:val="num" w:pos="4320"/>
+        </w:tabs>
+        <w:ind w:left="4320" w:hanging="360"/>
+      </w:pPr>
+    </w:lvl>
+    <w:lvl w:ilvl="6" w:tentative="1">
+      <w:start w:val="1"/>
+      <w:numFmt w:val="lowerLetter"/>
+      <w:lvlText w:val="%7."/>
+      <w:lvlJc w:val="left"/>
+      <w:pPr>
+        <w:tabs>
+          <w:tab w:val="num" w:pos="5040"/>
+        </w:tabs>
+        <w:ind w:left="5040" w:hanging="360"/>
+      </w:pPr>
+    </w:lvl>
+    <w:lvl w:ilvl="7" w:tentative="1">
+      <w:start w:val="1"/>
+      <w:numFmt w:val="lowerLetter"/>
+      <w:lvlText w:val="%8."/>
+      <w:lvlJc w:val="left"/>
+      <w:pPr>
+        <w:tabs>
+          <w:tab w:val="num" w:pos="5760"/>
+        </w:tabs>
+        <w:ind w:left="5760" w:hanging="360"/>
+      </w:pPr>
+    </w:lvl>
+    <w:lvl w:ilvl="8" w:tentative="1">
+      <w:start w:val="1"/>
+      <w:numFmt w:val="lowerLetter"/>
+      <w:lvlText w:val="%9."/>
+      <w:lvlJc w:val="left"/>
+      <w:pPr>
+        <w:tabs>
+          <w:tab w:val="num" w:pos="6480"/>
+        </w:tabs>
+        <w:ind w:left="6480" w:hanging="360"/>
+      </w:pPr>
+    </w:lvl>
+  </w:abstractNum>
+  <w:abstractNum w:abstractNumId="5" w15:restartNumberingAfterBreak="0">
+    <w:nsid w:val="27051DC7"/>
+    <w:multiLevelType w:val="hybridMultilevel"/>
+    <w:tmpl w:val="09401E16"/>
+    <w:lvl w:ilvl="0" w:tplc="04090001">
+      <w:start w:val="1"/>
+      <w:numFmt w:val="bullet"/>
+      <w:lvlText w:val=""/>
+      <w:lvlJc w:val="left"/>
+      <w:pPr>
+        <w:ind w:left="1080" w:hanging="360"/>
+      </w:pPr>
+      <w:rPr>
+        <w:rFonts w:ascii="Symbol" w:hAnsi="Symbol" w:hint="default"/>
+      </w:rPr>
+    </w:lvl>
+    <w:lvl w:ilvl="1" w:tplc="04090003">
+      <w:start w:val="1"/>
+      <w:numFmt w:val="bullet"/>
+      <w:lvlText w:val="o"/>
+      <w:lvlJc w:val="left"/>
+      <w:pPr>
+        <w:ind w:left="1800" w:hanging="360"/>
+      </w:pPr>
+      <w:rPr>
+        <w:rFonts w:ascii="Courier New" w:hAnsi="Courier New" w:cs="Courier New" w:hint="default"/>
+      </w:rPr>
+    </w:lvl>
+    <w:lvl w:ilvl="2" w:tplc="04090005">
+      <w:start w:val="1"/>
+      <w:numFmt w:val="bullet"/>
+      <w:lvlText w:val=""/>
+      <w:lvlJc w:val="left"/>
+      <w:pPr>
+        <w:ind w:left="2520" w:hanging="360"/>
+      </w:pPr>
+      <w:rPr>
+        <w:rFonts w:ascii="Wingdings" w:hAnsi="Wingdings" w:hint="default"/>
+      </w:rPr>
+    </w:lvl>
+    <w:lvl w:ilvl="3" w:tplc="04090001" w:tentative="1">
+      <w:start w:val="1"/>
+      <w:numFmt w:val="bullet"/>
+      <w:lvlText w:val=""/>
+      <w:lvlJc w:val="left"/>
+      <w:pPr>
+        <w:ind w:left="3240" w:hanging="360"/>
+      </w:pPr>
+      <w:rPr>
+        <w:rFonts w:ascii="Symbol" w:hAnsi="Symbol" w:hint="default"/>
+      </w:rPr>
+    </w:lvl>
+    <w:lvl w:ilvl="4" w:tplc="04090003" w:tentative="1">
+      <w:start w:val="1"/>
+      <w:numFmt w:val="bullet"/>
+      <w:lvlText w:val="o"/>
+      <w:lvlJc w:val="left"/>
+      <w:pPr>
+        <w:ind w:left="3960" w:hanging="360"/>
+      </w:pPr>
+      <w:rPr>
+        <w:rFonts w:ascii="Courier New" w:hAnsi="Courier New" w:cs="Courier New" w:hint="default"/>
+      </w:rPr>
+    </w:lvl>
+    <w:lvl w:ilvl="5" w:tplc="04090005" w:tentative="1">
+      <w:start w:val="1"/>
+      <w:numFmt w:val="bullet"/>
+      <w:lvlText w:val=""/>
+      <w:lvlJc w:val="left"/>
+      <w:pPr>
+        <w:ind w:left="4680" w:hanging="360"/>
+      </w:pPr>
+      <w:rPr>
+        <w:rFonts w:ascii="Wingdings" w:hAnsi="Wingdings" w:hint="default"/>
+      </w:rPr>
+    </w:lvl>
+    <w:lvl w:ilvl="6" w:tplc="04090001" w:tentative="1">
+      <w:start w:val="1"/>
+      <w:numFmt w:val="bullet"/>
+      <w:lvlText w:val=""/>
+      <w:lvlJc w:val="left"/>
+      <w:pPr>
+        <w:ind w:left="5400" w:hanging="360"/>
+      </w:pPr>
+      <w:rPr>
+        <w:rFonts w:ascii="Symbol" w:hAnsi="Symbol" w:hint="default"/>
+      </w:rPr>
+    </w:lvl>
+    <w:lvl w:ilvl="7" w:tplc="04090003" w:tentative="1">
+      <w:start w:val="1"/>
+      <w:numFmt w:val="bullet"/>
+      <w:lvlText w:val="o"/>
+      <w:lvlJc w:val="left"/>
+      <w:pPr>
+        <w:ind w:left="6120" w:hanging="360"/>
+      </w:pPr>
+      <w:rPr>
+        <w:rFonts w:ascii="Courier New" w:hAnsi="Courier New" w:cs="Courier New" w:hint="default"/>
+      </w:rPr>
+    </w:lvl>
+    <w:lvl w:ilvl="8" w:tplc="04090005" w:tentative="1">
+      <w:start w:val="1"/>
+      <w:numFmt w:val="bullet"/>
+      <w:lvlText w:val=""/>
+      <w:lvlJc w:val="left"/>
+      <w:pPr>
+        <w:ind w:left="6840" w:hanging="360"/>
+      </w:pPr>
+      <w:rPr>
+        <w:rFonts w:ascii="Wingdings" w:hAnsi="Wingdings" w:hint="default"/>
+      </w:rPr>
+    </w:lvl>
+  </w:abstractNum>
+  <w:abstractNum w:abstractNumId="6" w15:restartNumberingAfterBreak="0">
+    <w:nsid w:val="312D5194"/>
+    <w:multiLevelType w:val="multilevel"/>
+    <w:tmpl w:val="DE2A7E5C"/>
+    <w:lvl w:ilvl="0">
+      <w:start w:val="1"/>
+      <w:numFmt w:val="lowerLetter"/>
+      <w:lvlText w:val="%1."/>
+      <w:lvlJc w:val="left"/>
+      <w:pPr>
+        <w:tabs>
+          <w:tab w:val="num" w:pos="720"/>
+        </w:tabs>
+        <w:ind w:left="720" w:hanging="360"/>
+      </w:pPr>
+    </w:lvl>
+    <w:lvl w:ilvl="1" w:tentative="1">
+      <w:start w:val="1"/>
+      <w:numFmt w:val="lowerLetter"/>
+      <w:lvlText w:val="%2."/>
+      <w:lvlJc w:val="left"/>
+      <w:pPr>
+        <w:tabs>
+          <w:tab w:val="num" w:pos="1440"/>
+        </w:tabs>
+        <w:ind w:left="1440" w:hanging="360"/>
+      </w:pPr>
+    </w:lvl>
+    <w:lvl w:ilvl="2" w:tentative="1">
+      <w:start w:val="1"/>
+      <w:numFmt w:val="lowerLetter"/>
+      <w:lvlText w:val="%3."/>
+      <w:lvlJc w:val="left"/>
+      <w:pPr>
+        <w:tabs>
+          <w:tab w:val="num" w:pos="2160"/>
+        </w:tabs>
+        <w:ind w:left="2160" w:hanging="360"/>
+      </w:pPr>
+    </w:lvl>
+    <w:lvl w:ilvl="3" w:tentative="1">
+      <w:start w:val="1"/>
+      <w:numFmt w:val="lowerLetter"/>
+      <w:lvlText w:val="%4."/>
+      <w:lvlJc w:val="left"/>
+      <w:pPr>
+        <w:tabs>
+          <w:tab w:val="num" w:pos="2880"/>
+        </w:tabs>
+        <w:ind w:left="2880" w:hanging="360"/>
+      </w:pPr>
+    </w:lvl>
+    <w:lvl w:ilvl="4" w:tentative="1">
+      <w:start w:val="1"/>
+      <w:numFmt w:val="lowerLetter"/>
+      <w:lvlText w:val="%5."/>
+      <w:lvlJc w:val="left"/>
+      <w:pPr>
+        <w:tabs>
+          <w:tab w:val="num" w:pos="3600"/>
+        </w:tabs>
+        <w:ind w:left="3600" w:hanging="360"/>
+      </w:pPr>
+    </w:lvl>
+    <w:lvl w:ilvl="5" w:tentative="1">
+      <w:start w:val="1"/>
+      <w:numFmt w:val="lowerLetter"/>
+      <w:lvlText w:val="%6."/>
+      <w:lvlJc w:val="left"/>
+      <w:pPr>
+        <w:tabs>
+          <w:tab w:val="num" w:pos="4320"/>
+        </w:tabs>
+        <w:ind w:left="4320" w:hanging="360"/>
+      </w:pPr>
+    </w:lvl>
+    <w:lvl w:ilvl="6" w:tentative="1">
+      <w:start w:val="1"/>
+      <w:numFmt w:val="lowerLetter"/>
+      <w:lvlText w:val="%7."/>
+      <w:lvlJc w:val="left"/>
+      <w:pPr>
+        <w:tabs>
+          <w:tab w:val="num" w:pos="5040"/>
+        </w:tabs>
+        <w:ind w:left="5040" w:hanging="360"/>
+      </w:pPr>
+    </w:lvl>
+    <w:lvl w:ilvl="7" w:tentative="1">
+      <w:start w:val="1"/>
+      <w:numFmt w:val="lowerLetter"/>
+      <w:lvlText w:val="%8."/>
+      <w:lvlJc w:val="left"/>
+      <w:pPr>
+        <w:tabs>
+          <w:tab w:val="num" w:pos="5760"/>
+        </w:tabs>
+        <w:ind w:left="5760" w:hanging="360"/>
+      </w:pPr>
+    </w:lvl>
+    <w:lvl w:ilvl="8" w:tentative="1">
+      <w:start w:val="1"/>
+      <w:numFmt w:val="lowerLetter"/>
+      <w:lvlText w:val="%9."/>
+      <w:lvlJc w:val="left"/>
+      <w:pPr>
+        <w:tabs>
+          <w:tab w:val="num" w:pos="6480"/>
+        </w:tabs>
+        <w:ind w:left="6480" w:hanging="360"/>
+      </w:pPr>
+    </w:lvl>
+  </w:abstractNum>
+  <w:abstractNum w:abstractNumId="7" w15:restartNumberingAfterBreak="0">
+    <w:nsid w:val="32BF0777"/>
+    <w:multiLevelType w:val="hybridMultilevel"/>
+    <w:tmpl w:val="1E6EA8A0"/>
+    <w:lvl w:ilvl="0" w:tplc="04090001">
+      <w:start w:val="1"/>
+      <w:numFmt w:val="bullet"/>
+      <w:lvlText w:val=""/>
+      <w:lvlJc w:val="left"/>
+      <w:pPr>
+        <w:ind w:left="1080" w:hanging="360"/>
+      </w:pPr>
+      <w:rPr>
+        <w:rFonts w:ascii="Symbol" w:hAnsi="Symbol" w:hint="default"/>
+      </w:rPr>
+    </w:lvl>
+    <w:lvl w:ilvl="1" w:tplc="04090019">
+      <w:start w:val="1"/>
+      <w:numFmt w:val="lowerLetter"/>
+      <w:lvlText w:val="%2."/>
+      <w:lvlJc w:val="left"/>
+      <w:pPr>
+        <w:ind w:left="1800" w:hanging="360"/>
+      </w:pPr>
+    </w:lvl>
+    <w:lvl w:ilvl="2" w:tplc="0409001B">
+      <w:start w:val="1"/>
+      <w:numFmt w:val="lowerRoman"/>
+      <w:lvlText w:val="%3."/>
+      <w:lvlJc w:val="right"/>
+      <w:pPr>
+        <w:ind w:left="2520" w:hanging="180"/>
+      </w:pPr>
+    </w:lvl>
+    <w:lvl w:ilvl="3" w:tplc="0409000F">
+      <w:start w:val="1"/>
+      <w:numFmt w:val="decimal"/>
+      <w:lvlText w:val="%4."/>
+      <w:lvlJc w:val="left"/>
+      <w:pPr>
+        <w:ind w:left="3240" w:hanging="360"/>
+      </w:pPr>
+    </w:lvl>
+    <w:lvl w:ilvl="4" w:tplc="04090019" w:tentative="1">
+      <w:start w:val="1"/>
+      <w:numFmt w:val="lowerLetter"/>
+      <w:lvlText w:val="%5."/>
+      <w:lvlJc w:val="left"/>
+      <w:pPr>
+        <w:ind w:left="3960" w:hanging="360"/>
+      </w:pPr>
+    </w:lvl>
+    <w:lvl w:ilvl="5" w:tplc="0409001B" w:tentative="1">
+      <w:start w:val="1"/>
+      <w:numFmt w:val="lowerRoman"/>
+      <w:lvlText w:val="%6."/>
+      <w:lvlJc w:val="right"/>
+      <w:pPr>
+        <w:ind w:left="4680" w:hanging="180"/>
+      </w:pPr>
+    </w:lvl>
+    <w:lvl w:ilvl="6" w:tplc="0409000F" w:tentative="1">
+      <w:start w:val="1"/>
+      <w:numFmt w:val="decimal"/>
+      <w:lvlText w:val="%7."/>
+      <w:lvlJc w:val="left"/>
+      <w:pPr>
+        <w:ind w:left="5400" w:hanging="360"/>
+      </w:pPr>
+    </w:lvl>
+    <w:lvl w:ilvl="7" w:tplc="04090019" w:tentative="1">
+      <w:start w:val="1"/>
+      <w:numFmt w:val="lowerLetter"/>
+      <w:lvlText w:val="%8."/>
+      <w:lvlJc w:val="left"/>
+      <w:pPr>
+        <w:ind w:left="6120" w:hanging="360"/>
+      </w:pPr>
+    </w:lvl>
+    <w:lvl w:ilvl="8" w:tplc="0409001B" w:tentative="1">
+      <w:start w:val="1"/>
+      <w:numFmt w:val="lowerRoman"/>
+      <w:lvlText w:val="%9."/>
+      <w:lvlJc w:val="right"/>
+      <w:pPr>
+        <w:ind w:left="6840" w:hanging="180"/>
+      </w:pPr>
+    </w:lvl>
+  </w:abstractNum>
+  <w:abstractNum w:abstractNumId="8" w15:restartNumberingAfterBreak="0">
     <w:nsid w:val="36187C2E"/>
     <w:multiLevelType w:val="hybridMultilevel"/>
     <w:tmpl w:val="68DEAE48"/>
@@ -3300,7 +4269,7 @@
       </w:rPr>
     </w:lvl>
   </w:abstractNum>
-  <w:abstractNum w:abstractNumId="4" w15:restartNumberingAfterBreak="0">
+  <w:abstractNum w:abstractNumId="9" w15:restartNumberingAfterBreak="0">
     <w:nsid w:val="3DAF2337"/>
     <w:multiLevelType w:val="hybridMultilevel"/>
     <w:tmpl w:val="527013B8"/>
@@ -3413,7 +4382,120 @@
       </w:rPr>
     </w:lvl>
   </w:abstractNum>
-  <w:abstractNum w:abstractNumId="5" w15:restartNumberingAfterBreak="0">
+  <w:abstractNum w:abstractNumId="10" w15:restartNumberingAfterBreak="0">
+    <w:nsid w:val="3E46320D"/>
+    <w:multiLevelType w:val="hybridMultilevel"/>
+    <w:tmpl w:val="988A9560"/>
+    <w:lvl w:ilvl="0" w:tplc="04090001">
+      <w:start w:val="1"/>
+      <w:numFmt w:val="bullet"/>
+      <w:lvlText w:val=""/>
+      <w:lvlJc w:val="left"/>
+      <w:pPr>
+        <w:ind w:left="1080" w:hanging="360"/>
+      </w:pPr>
+      <w:rPr>
+        <w:rFonts w:ascii="Symbol" w:hAnsi="Symbol" w:hint="default"/>
+      </w:rPr>
+    </w:lvl>
+    <w:lvl w:ilvl="1" w:tplc="04090003">
+      <w:start w:val="1"/>
+      <w:numFmt w:val="bullet"/>
+      <w:lvlText w:val="o"/>
+      <w:lvlJc w:val="left"/>
+      <w:pPr>
+        <w:ind w:left="1800" w:hanging="360"/>
+      </w:pPr>
+      <w:rPr>
+        <w:rFonts w:ascii="Courier New" w:hAnsi="Courier New" w:cs="Courier New" w:hint="default"/>
+      </w:rPr>
+    </w:lvl>
+    <w:lvl w:ilvl="2" w:tplc="04090005">
+      <w:start w:val="1"/>
+      <w:numFmt w:val="bullet"/>
+      <w:lvlText w:val=""/>
+      <w:lvlJc w:val="left"/>
+      <w:pPr>
+        <w:ind w:left="2520" w:hanging="360"/>
+      </w:pPr>
+      <w:rPr>
+        <w:rFonts w:ascii="Wingdings" w:hAnsi="Wingdings" w:hint="default"/>
+      </w:rPr>
+    </w:lvl>
+    <w:lvl w:ilvl="3" w:tplc="04090001" w:tentative="1">
+      <w:start w:val="1"/>
+      <w:numFmt w:val="bullet"/>
+      <w:lvlText w:val=""/>
+      <w:lvlJc w:val="left"/>
+      <w:pPr>
+        <w:ind w:left="3240" w:hanging="360"/>
+      </w:pPr>
+      <w:rPr>
+        <w:rFonts w:ascii="Symbol" w:hAnsi="Symbol" w:hint="default"/>
+      </w:rPr>
+    </w:lvl>
+    <w:lvl w:ilvl="4" w:tplc="04090003" w:tentative="1">
+      <w:start w:val="1"/>
+      <w:numFmt w:val="bullet"/>
+      <w:lvlText w:val="o"/>
+      <w:lvlJc w:val="left"/>
+      <w:pPr>
+        <w:ind w:left="3960" w:hanging="360"/>
+      </w:pPr>
+      <w:rPr>
+        <w:rFonts w:ascii="Courier New" w:hAnsi="Courier New" w:cs="Courier New" w:hint="default"/>
+      </w:rPr>
+    </w:lvl>
+    <w:lvl w:ilvl="5" w:tplc="04090005" w:tentative="1">
+      <w:start w:val="1"/>
+      <w:numFmt w:val="bullet"/>
+      <w:lvlText w:val=""/>
+      <w:lvlJc w:val="left"/>
+      <w:pPr>
+        <w:ind w:left="4680" w:hanging="360"/>
+      </w:pPr>
+      <w:rPr>
+        <w:rFonts w:ascii="Wingdings" w:hAnsi="Wingdings" w:hint="default"/>
+      </w:rPr>
+    </w:lvl>
+    <w:lvl w:ilvl="6" w:tplc="04090001" w:tentative="1">
+      <w:start w:val="1"/>
+      <w:numFmt w:val="bullet"/>
+      <w:lvlText w:val=""/>
+      <w:lvlJc w:val="left"/>
+      <w:pPr>
+        <w:ind w:left="5400" w:hanging="360"/>
+      </w:pPr>
+      <w:rPr>
+        <w:rFonts w:ascii="Symbol" w:hAnsi="Symbol" w:hint="default"/>
+      </w:rPr>
+    </w:lvl>
+    <w:lvl w:ilvl="7" w:tplc="04090003" w:tentative="1">
+      <w:start w:val="1"/>
+      <w:numFmt w:val="bullet"/>
+      <w:lvlText w:val="o"/>
+      <w:lvlJc w:val="left"/>
+      <w:pPr>
+        <w:ind w:left="6120" w:hanging="360"/>
+      </w:pPr>
+      <w:rPr>
+        <w:rFonts w:ascii="Courier New" w:hAnsi="Courier New" w:cs="Courier New" w:hint="default"/>
+      </w:rPr>
+    </w:lvl>
+    <w:lvl w:ilvl="8" w:tplc="04090005" w:tentative="1">
+      <w:start w:val="1"/>
+      <w:numFmt w:val="bullet"/>
+      <w:lvlText w:val=""/>
+      <w:lvlJc w:val="left"/>
+      <w:pPr>
+        <w:ind w:left="6840" w:hanging="360"/>
+      </w:pPr>
+      <w:rPr>
+        <w:rFonts w:ascii="Wingdings" w:hAnsi="Wingdings" w:hint="default"/>
+      </w:rPr>
+    </w:lvl>
+  </w:abstractNum>
+  <w:abstractNum w:abstractNumId="11" w15:restartNumberingAfterBreak="0">
     <w:nsid w:val="3EAA32EC"/>
     <w:multiLevelType w:val="hybridMultilevel"/>
     <w:tmpl w:val="8FB6A8D2"/>
@@ -3526,7 +4608,209 @@
       </w:rPr>
     </w:lvl>
   </w:abstractNum>
-  <w:abstractNum w:abstractNumId="6" w15:restartNumberingAfterBreak="0">
+  <w:abstractNum w:abstractNumId="12" w15:restartNumberingAfterBreak="0">
+    <w:nsid w:val="41A345F7"/>
+    <w:multiLevelType w:val="multilevel"/>
+    <w:tmpl w:val="B238B36C"/>
+    <w:lvl w:ilvl="0">
+      <w:start w:val="1"/>
+      <w:numFmt w:val="decimal"/>
+      <w:lvlText w:val="%1."/>
+      <w:lvlJc w:val="left"/>
+      <w:pPr>
+        <w:tabs>
+          <w:tab w:val="num" w:pos="720"/>
+        </w:tabs>
+        <w:ind w:left="720" w:hanging="360"/>
+      </w:pPr>
+    </w:lvl>
+    <w:lvl w:ilvl="1" w:tentative="1">
+      <w:start w:val="1"/>
+      <w:numFmt w:val="decimal"/>
+      <w:lvlText w:val="%2."/>
+      <w:lvlJc w:val="left"/>
+      <w:pPr>
+        <w:tabs>
+          <w:tab w:val="num" w:pos="1440"/>
+        </w:tabs>
+        <w:ind w:left="1440" w:hanging="360"/>
+      </w:pPr>
+    </w:lvl>
+    <w:lvl w:ilvl="2" w:tentative="1">
+      <w:start w:val="1"/>
+      <w:numFmt w:val="decimal"/>
+      <w:lvlText w:val="%3."/>
+      <w:lvlJc w:val="left"/>
+      <w:pPr>
+        <w:tabs>
+          <w:tab w:val="num" w:pos="2160"/>
+        </w:tabs>
+        <w:ind w:left="2160" w:hanging="360"/>
+      </w:pPr>
+    </w:lvl>
+    <w:lvl w:ilvl="3" w:tentative="1">
+      <w:start w:val="1"/>
+      <w:numFmt w:val="decimal"/>
+      <w:lvlText w:val="%4."/>
+      <w:lvlJc w:val="left"/>
+      <w:pPr>
+        <w:tabs>
+          <w:tab w:val="num" w:pos="2880"/>
+        </w:tabs>
+        <w:ind w:left="2880" w:hanging="360"/>
+      </w:pPr>
+    </w:lvl>
+    <w:lvl w:ilvl="4" w:tentative="1">
+      <w:start w:val="1"/>
+      <w:numFmt w:val="decimal"/>
+      <w:lvlText w:val="%5."/>
+      <w:lvlJc w:val="left"/>
+      <w:pPr>
+        <w:tabs>
+          <w:tab w:val="num" w:pos="3600"/>
+        </w:tabs>
+        <w:ind w:left="3600" w:hanging="360"/>
+      </w:pPr>
+    </w:lvl>
+    <w:lvl w:ilvl="5" w:tentative="1">
+      <w:start w:val="1"/>
+      <w:numFmt w:val="decimal"/>
+      <w:lvlText w:val="%6."/>
+      <w:lvlJc w:val="left"/>
+      <w:pPr>
+        <w:tabs>
+          <w:tab w:val="num" w:pos="4320"/>
+        </w:tabs>
+        <w:ind w:left="4320" w:hanging="360"/>
+      </w:pPr>
+    </w:lvl>
+    <w:lvl w:ilvl="6" w:tentative="1">
+      <w:start w:val="1"/>
+      <w:numFmt w:val="decimal"/>
+      <w:lvlText w:val="%7."/>
+      <w:lvlJc w:val="left"/>
+      <w:pPr>
+        <w:tabs>
+          <w:tab w:val="num" w:pos="5040"/>
+        </w:tabs>
+        <w:ind w:left="5040" w:hanging="360"/>
+      </w:pPr>
+    </w:lvl>
+    <w:lvl w:ilvl="7" w:tentative="1">
+      <w:start w:val="1"/>
+      <w:numFmt w:val="decimal"/>
+      <w:lvlText w:val="%8."/>
+      <w:lvlJc w:val="left"/>
+      <w:pPr>
+        <w:tabs>
+          <w:tab w:val="num" w:pos="5760"/>
+        </w:tabs>
+        <w:ind w:left="5760" w:hanging="360"/>
+      </w:pPr>
+    </w:lvl>
+    <w:lvl w:ilvl="8" w:tentative="1">
+      <w:start w:val="1"/>
+      <w:numFmt w:val="decimal"/>
+      <w:lvlText w:val="%9."/>
+      <w:lvlJc w:val="left"/>
+      <w:pPr>
+        <w:tabs>
+          <w:tab w:val="num" w:pos="6480"/>
+        </w:tabs>
+        <w:ind w:left="6480" w:hanging="360"/>
+      </w:pPr>
+    </w:lvl>
+  </w:abstractNum>
+  <w:abstractNum w:abstractNumId="13" w15:restartNumberingAfterBreak="0">
+    <w:nsid w:val="472770BE"/>
+    <w:multiLevelType w:val="hybridMultilevel"/>
+    <w:tmpl w:val="55FC3A2A"/>
+    <w:lvl w:ilvl="0" w:tplc="0409000F">
+      <w:start w:val="1"/>
+      <w:numFmt w:val="decimal"/>
+      <w:lvlText w:val="%1."/>
+      <w:lvlJc w:val="left"/>
+      <w:pPr>
+        <w:ind w:left="720" w:hanging="360"/>
+      </w:pPr>
+      <w:rPr>
+        <w:rFonts w:hint="default"/>
+      </w:rPr>
+    </w:lvl>
+    <w:lvl w:ilvl="1" w:tplc="04090019" w:tentative="1">
+      <w:start w:val="1"/>
+      <w:numFmt w:val="lowerLetter"/>
+      <w:lvlText w:val="%2."/>
+      <w:lvlJc w:val="left"/>
+      <w:pPr>
+        <w:ind w:left="1440" w:hanging="360"/>
+      </w:pPr>
+    </w:lvl>
+    <w:lvl w:ilvl="2" w:tplc="0409001B" w:tentative="1">
+      <w:start w:val="1"/>
+      <w:numFmt w:val="lowerRoman"/>
+      <w:lvlText w:val="%3."/>
+      <w:lvlJc w:val="right"/>
+      <w:pPr>
+        <w:ind w:left="2160" w:hanging="180"/>
+      </w:pPr>
+    </w:lvl>
+    <w:lvl w:ilvl="3" w:tplc="0409000F" w:tentative="1">
+      <w:start w:val="1"/>
+      <w:numFmt w:val="decimal"/>
+      <w:lvlText w:val="%4."/>
+      <w:lvlJc w:val="left"/>
+      <w:pPr>
+        <w:ind w:left="2880" w:hanging="360"/>
+      </w:pPr>
+    </w:lvl>
+    <w:lvl w:ilvl="4" w:tplc="04090019" w:tentative="1">
+      <w:start w:val="1"/>
+      <w:numFmt w:val="lowerLetter"/>
+      <w:lvlText w:val="%5."/>
+      <w:lvlJc w:val="left"/>
+      <w:pPr>
+        <w:ind w:left="3600" w:hanging="360"/>
+      </w:pPr>
+    </w:lvl>
+    <w:lvl w:ilvl="5" w:tplc="0409001B" w:tentative="1">
+      <w:start w:val="1"/>
+      <w:numFmt w:val="lowerRoman"/>
+      <w:lvlText w:val="%6."/>
+      <w:lvlJc w:val="right"/>
+      <w:pPr>
+        <w:ind w:left="4320" w:hanging="180"/>
+      </w:pPr>
+    </w:lvl>
+    <w:lvl w:ilvl="6" w:tplc="0409000F" w:tentative="1">
+      <w:start w:val="1"/>
+      <w:numFmt w:val="decimal"/>
+      <w:lvlText w:val="%7."/>
+      <w:lvlJc w:val="left"/>
+      <w:pPr>
+        <w:ind w:left="5040" w:hanging="360"/>
+      </w:pPr>
+    </w:lvl>
+    <w:lvl w:ilvl="7" w:tplc="04090019" w:tentative="1">
+      <w:start w:val="1"/>
+      <w:numFmt w:val="lowerLetter"/>
+      <w:lvlText w:val="%8."/>
+      <w:lvlJc w:val="left"/>
+      <w:pPr>
+        <w:ind w:left="5760" w:hanging="360"/>
+      </w:pPr>
+    </w:lvl>
+    <w:lvl w:ilvl="8" w:tplc="0409001B" w:tentative="1">
+      <w:start w:val="1"/>
+      <w:numFmt w:val="lowerRoman"/>
+      <w:lvlText w:val="%9."/>
+      <w:lvlJc w:val="right"/>
+      <w:pPr>
+        <w:ind w:left="6480" w:hanging="180"/>
+      </w:pPr>
+    </w:lvl>
+  </w:abstractNum>
+  <w:abstractNum w:abstractNumId="14" w15:restartNumberingAfterBreak="0">
     <w:nsid w:val="5180660E"/>
     <w:multiLevelType w:val="hybridMultilevel"/>
     <w:tmpl w:val="DF4C21E6"/>
@@ -3615,7 +4899,233 @@
       </w:pPr>
     </w:lvl>
   </w:abstractNum>
-  <w:abstractNum w:abstractNumId="7" w15:restartNumberingAfterBreak="0">
+  <w:abstractNum w:abstractNumId="15" w15:restartNumberingAfterBreak="0">
+    <w:nsid w:val="59B53D8C"/>
+    <w:multiLevelType w:val="hybridMultilevel"/>
+    <w:tmpl w:val="B04A727A"/>
+    <w:lvl w:ilvl="0" w:tplc="04090001">
+      <w:start w:val="1"/>
+      <w:numFmt w:val="bullet"/>
+      <w:lvlText w:val=""/>
+      <w:lvlJc w:val="left"/>
+      <w:pPr>
+        <w:ind w:left="1080" w:hanging="360"/>
+      </w:pPr>
+      <w:rPr>
+        <w:rFonts w:ascii="Symbol" w:hAnsi="Symbol" w:hint="default"/>
+      </w:rPr>
+    </w:lvl>
+    <w:lvl w:ilvl="1" w:tplc="04090003">
+      <w:start w:val="1"/>
+      <w:numFmt w:val="bullet"/>
+      <w:lvlText w:val="o"/>
+      <w:lvlJc w:val="left"/>
+      <w:pPr>
+        <w:ind w:left="1800" w:hanging="360"/>
+      </w:pPr>
+      <w:rPr>
+        <w:rFonts w:ascii="Courier New" w:hAnsi="Courier New" w:cs="Courier New" w:hint="default"/>
+      </w:rPr>
+    </w:lvl>
+    <w:lvl w:ilvl="2" w:tplc="04090005">
+      <w:start w:val="1"/>
+      <w:numFmt w:val="bullet"/>
+      <w:lvlText w:val=""/>
+      <w:lvlJc w:val="left"/>
+      <w:pPr>
+        <w:ind w:left="2520" w:hanging="360"/>
+      </w:pPr>
+      <w:rPr>
+        <w:rFonts w:ascii="Wingdings" w:hAnsi="Wingdings" w:hint="default"/>
+      </w:rPr>
+    </w:lvl>
+    <w:lvl w:ilvl="3" w:tplc="04090001" w:tentative="1">
+      <w:start w:val="1"/>
+      <w:numFmt w:val="bullet"/>
+      <w:lvlText w:val=""/>
+      <w:lvlJc w:val="left"/>
+      <w:pPr>
+        <w:ind w:left="3240" w:hanging="360"/>
+      </w:pPr>
+      <w:rPr>
+        <w:rFonts w:ascii="Symbol" w:hAnsi="Symbol" w:hint="default"/>
+      </w:rPr>
+    </w:lvl>
+    <w:lvl w:ilvl="4" w:tplc="04090003" w:tentative="1">
+      <w:start w:val="1"/>
+      <w:numFmt w:val="bullet"/>
+      <w:lvlText w:val="o"/>
+      <w:lvlJc w:val="left"/>
+      <w:pPr>
+        <w:ind w:left="3960" w:hanging="360"/>
+      </w:pPr>
+      <w:rPr>
+        <w:rFonts w:ascii="Courier New" w:hAnsi="Courier New" w:cs="Courier New" w:hint="default"/>
+      </w:rPr>
+    </w:lvl>
+    <w:lvl w:ilvl="5" w:tplc="04090005" w:tentative="1">
+      <w:start w:val="1"/>
+      <w:numFmt w:val="bullet"/>
+      <w:lvlText w:val=""/>
+      <w:lvlJc w:val="left"/>
+      <w:pPr>
+        <w:ind w:left="4680" w:hanging="360"/>
+      </w:pPr>
+      <w:rPr>
+        <w:rFonts w:ascii="Wingdings" w:hAnsi="Wingdings" w:hint="default"/>
+      </w:rPr>
+    </w:lvl>
+    <w:lvl w:ilvl="6" w:tplc="04090001" w:tentative="1">
+      <w:start w:val="1"/>
+      <w:numFmt w:val="bullet"/>
+      <w:lvlText w:val=""/>
+      <w:lvlJc w:val="left"/>
+      <w:pPr>
+        <w:ind w:left="5400" w:hanging="360"/>
+      </w:pPr>
+      <w:rPr>
+        <w:rFonts w:ascii="Symbol" w:hAnsi="Symbol" w:hint="default"/>
+      </w:rPr>
+    </w:lvl>
+    <w:lvl w:ilvl="7" w:tplc="04090003" w:tentative="1">
+      <w:start w:val="1"/>
+      <w:numFmt w:val="bullet"/>
+      <w:lvlText w:val="o"/>
+      <w:lvlJc w:val="left"/>
+      <w:pPr>
+        <w:ind w:left="6120" w:hanging="360"/>
+      </w:pPr>
+      <w:rPr>
+        <w:rFonts w:ascii="Courier New" w:hAnsi="Courier New" w:cs="Courier New" w:hint="default"/>
+      </w:rPr>
+    </w:lvl>
+    <w:lvl w:ilvl="8" w:tplc="04090005" w:tentative="1">
+      <w:start w:val="1"/>
+      <w:numFmt w:val="bullet"/>
+      <w:lvlText w:val=""/>
+      <w:lvlJc w:val="left"/>
+      <w:pPr>
+        <w:ind w:left="6840" w:hanging="360"/>
+      </w:pPr>
+      <w:rPr>
+        <w:rFonts w:ascii="Wingdings" w:hAnsi="Wingdings" w:hint="default"/>
+      </w:rPr>
+    </w:lvl>
+  </w:abstractNum>
+  <w:abstractNum w:abstractNumId="16" w15:restartNumberingAfterBreak="0">
+    <w:nsid w:val="5BCF626C"/>
+    <w:multiLevelType w:val="hybridMultilevel"/>
+    <w:tmpl w:val="2F727C0C"/>
+    <w:lvl w:ilvl="0" w:tplc="04090001">
+      <w:start w:val="1"/>
+      <w:numFmt w:val="bullet"/>
+      <w:lvlText w:val=""/>
+      <w:lvlJc w:val="left"/>
+      <w:pPr>
+        <w:ind w:left="720" w:hanging="360"/>
+      </w:pPr>
+      <w:rPr>
+        <w:rFonts w:ascii="Symbol" w:hAnsi="Symbol" w:hint="default"/>
+      </w:rPr>
+    </w:lvl>
+    <w:lvl w:ilvl="1" w:tplc="04090003">
+      <w:start w:val="1"/>
+      <w:numFmt w:val="bullet"/>
+      <w:lvlText w:val="o"/>
+      <w:lvlJc w:val="left"/>
+      <w:pPr>
+        <w:ind w:left="1440" w:hanging="360"/>
+      </w:pPr>
+      <w:rPr>
+        <w:rFonts w:ascii="Courier New" w:hAnsi="Courier New" w:cs="Courier New" w:hint="default"/>
+      </w:rPr>
+    </w:lvl>
+    <w:lvl w:ilvl="2" w:tplc="04090005">
+      <w:start w:val="1"/>
+      <w:numFmt w:val="bullet"/>
+      <w:lvlText w:val=""/>
+      <w:lvlJc w:val="left"/>
+      <w:pPr>
+        <w:ind w:left="2160" w:hanging="360"/>
+      </w:pPr>
+      <w:rPr>
+        <w:rFonts w:ascii="Wingdings" w:hAnsi="Wingdings" w:hint="default"/>
+      </w:rPr>
+    </w:lvl>
+    <w:lvl w:ilvl="3" w:tplc="04090001" w:tentative="1">
+      <w:start w:val="1"/>
+      <w:numFmt w:val="bullet"/>
+      <w:lvlText w:val=""/>
+      <w:lvlJc w:val="left"/>
+      <w:pPr>
+        <w:ind w:left="2880" w:hanging="360"/>
+      </w:pPr>
+      <w:rPr>
+        <w:rFonts w:ascii="Symbol" w:hAnsi="Symbol" w:hint="default"/>
+      </w:rPr>
+    </w:lvl>
+    <w:lvl w:ilvl="4" w:tplc="04090003" w:tentative="1">
+      <w:start w:val="1"/>
+      <w:numFmt w:val="bullet"/>
+      <w:lvlText w:val="o"/>
+      <w:lvlJc w:val="left"/>
+      <w:pPr>
+        <w:ind w:left="3600" w:hanging="360"/>
+      </w:pPr>
+      <w:rPr>
+        <w:rFonts w:ascii="Courier New" w:hAnsi="Courier New" w:cs="Courier New" w:hint="default"/>
+      </w:rPr>
+    </w:lvl>
+    <w:lvl w:ilvl="5" w:tplc="04090005" w:tentative="1">
+      <w:start w:val="1"/>
+      <w:numFmt w:val="bullet"/>
+      <w:lvlText w:val=""/>
+      <w:lvlJc w:val="left"/>
+      <w:pPr>
+        <w:ind w:left="4320" w:hanging="360"/>
+      </w:pPr>
+      <w:rPr>
+        <w:rFonts w:ascii="Wingdings" w:hAnsi="Wingdings" w:hint="default"/>
+      </w:rPr>
+    </w:lvl>
+    <w:lvl w:ilvl="6" w:tplc="04090001" w:tentative="1">
+      <w:start w:val="1"/>
+      <w:numFmt w:val="bullet"/>
+      <w:lvlText w:val=""/>
+      <w:lvlJc w:val="left"/>
+      <w:pPr>
+        <w:ind w:left="5040" w:hanging="360"/>
+      </w:pPr>
+      <w:rPr>
+        <w:rFonts w:ascii="Symbol" w:hAnsi="Symbol" w:hint="default"/>
+      </w:rPr>
+    </w:lvl>
+    <w:lvl w:ilvl="7" w:tplc="04090003" w:tentative="1">
+      <w:start w:val="1"/>
+      <w:numFmt w:val="bullet"/>
+      <w:lvlText w:val="o"/>
+      <w:lvlJc w:val="left"/>
+      <w:pPr>
+        <w:ind w:left="5760" w:hanging="360"/>
+      </w:pPr>
+      <w:rPr>
+        <w:rFonts w:ascii="Courier New" w:hAnsi="Courier New" w:cs="Courier New" w:hint="default"/>
+      </w:rPr>
+    </w:lvl>
+    <w:lvl w:ilvl="8" w:tplc="04090005" w:tentative="1">
+      <w:start w:val="1"/>
+      <w:numFmt w:val="bullet"/>
+      <w:lvlText w:val=""/>
+      <w:lvlJc w:val="left"/>
+      <w:pPr>
+        <w:ind w:left="6480" w:hanging="360"/>
+      </w:pPr>
+      <w:rPr>
+        <w:rFonts w:ascii="Wingdings" w:hAnsi="Wingdings" w:hint="default"/>
+      </w:rPr>
+    </w:lvl>
+  </w:abstractNum>
+  <w:abstractNum w:abstractNumId="17" w15:restartNumberingAfterBreak="0">
     <w:nsid w:val="6692446B"/>
     <w:multiLevelType w:val="hybridMultilevel"/>
     <w:tmpl w:val="A406E9FA"/>
@@ -3701,6 +5211,431 @@
       <w:lvlJc w:val="right"/>
       <w:pPr>
         <w:ind w:left="6480" w:hanging="180"/>
+      </w:pPr>
+    </w:lvl>
+  </w:abstractNum>
+  <w:abstractNum w:abstractNumId="18" w15:restartNumberingAfterBreak="0">
+    <w:nsid w:val="67EB7E27"/>
+    <w:multiLevelType w:val="hybridMultilevel"/>
+    <w:tmpl w:val="F7B8D248"/>
+    <w:lvl w:ilvl="0" w:tplc="0409000F">
+      <w:start w:val="1"/>
+      <w:numFmt w:val="decimal"/>
+      <w:lvlText w:val="%1."/>
+      <w:lvlJc w:val="left"/>
+      <w:pPr>
+        <w:ind w:left="720" w:hanging="360"/>
+      </w:pPr>
+    </w:lvl>
+    <w:lvl w:ilvl="1" w:tplc="04090019">
+      <w:start w:val="1"/>
+      <w:numFmt w:val="lowerLetter"/>
+      <w:lvlText w:val="%2."/>
+      <w:lvlJc w:val="left"/>
+      <w:pPr>
+        <w:ind w:left="1440" w:hanging="360"/>
+      </w:pPr>
+    </w:lvl>
+    <w:lvl w:ilvl="2" w:tplc="0409001B">
+      <w:start w:val="1"/>
+      <w:numFmt w:val="lowerRoman"/>
+      <w:lvlText w:val="%3."/>
+      <w:lvlJc w:val="right"/>
+      <w:pPr>
+        <w:ind w:left="2160" w:hanging="180"/>
+      </w:pPr>
+    </w:lvl>
+    <w:lvl w:ilvl="3" w:tplc="0409000F" w:tentative="1">
+      <w:start w:val="1"/>
+      <w:numFmt w:val="decimal"/>
+      <w:lvlText w:val="%4."/>
+      <w:lvlJc w:val="left"/>
+      <w:pPr>
+        <w:ind w:left="2880" w:hanging="360"/>
+      </w:pPr>
+    </w:lvl>
+    <w:lvl w:ilvl="4" w:tplc="04090019" w:tentative="1">
+      <w:start w:val="1"/>
+      <w:numFmt w:val="lowerLetter"/>
+      <w:lvlText w:val="%5."/>
+      <w:lvlJc w:val="left"/>
+      <w:pPr>
+        <w:ind w:left="3600" w:hanging="360"/>
+      </w:pPr>
+    </w:lvl>
+    <w:lvl w:ilvl="5" w:tplc="0409001B" w:tentative="1">
+      <w:start w:val="1"/>
+      <w:numFmt w:val="lowerRoman"/>
+      <w:lvlText w:val="%6."/>
+      <w:lvlJc w:val="right"/>
+      <w:pPr>
+        <w:ind w:left="4320" w:hanging="180"/>
+      </w:pPr>
+    </w:lvl>
+    <w:lvl w:ilvl="6" w:tplc="0409000F" w:tentative="1">
+      <w:start w:val="1"/>
+      <w:numFmt w:val="decimal"/>
+      <w:lvlText w:val="%7."/>
+      <w:lvlJc w:val="left"/>
+      <w:pPr>
+        <w:ind w:left="5040" w:hanging="360"/>
+      </w:pPr>
+    </w:lvl>
+    <w:lvl w:ilvl="7" w:tplc="04090019" w:tentative="1">
+      <w:start w:val="1"/>
+      <w:numFmt w:val="lowerLetter"/>
+      <w:lvlText w:val="%8."/>
+      <w:lvlJc w:val="left"/>
+      <w:pPr>
+        <w:ind w:left="5760" w:hanging="360"/>
+      </w:pPr>
+    </w:lvl>
+    <w:lvl w:ilvl="8" w:tplc="0409001B" w:tentative="1">
+      <w:start w:val="1"/>
+      <w:numFmt w:val="lowerRoman"/>
+      <w:lvlText w:val="%9."/>
+      <w:lvlJc w:val="right"/>
+      <w:pPr>
+        <w:ind w:left="6480" w:hanging="180"/>
+      </w:pPr>
+    </w:lvl>
+  </w:abstractNum>
+  <w:abstractNum w:abstractNumId="19" w15:restartNumberingAfterBreak="0">
+    <w:nsid w:val="6DC162FD"/>
+    <w:multiLevelType w:val="multilevel"/>
+    <w:tmpl w:val="82AA509E"/>
+    <w:lvl w:ilvl="0">
+      <w:start w:val="2"/>
+      <w:numFmt w:val="lowerLetter"/>
+      <w:lvlText w:val="%1."/>
+      <w:lvlJc w:val="left"/>
+      <w:pPr>
+        <w:tabs>
+          <w:tab w:val="num" w:pos="720"/>
+        </w:tabs>
+        <w:ind w:left="720" w:hanging="360"/>
+      </w:pPr>
+    </w:lvl>
+    <w:lvl w:ilvl="1" w:tentative="1">
+      <w:start w:val="1"/>
+      <w:numFmt w:val="lowerLetter"/>
+      <w:lvlText w:val="%2."/>
+      <w:lvlJc w:val="left"/>
+      <w:pPr>
+        <w:tabs>
+          <w:tab w:val="num" w:pos="1440"/>
+        </w:tabs>
+        <w:ind w:left="1440" w:hanging="360"/>
+      </w:pPr>
+    </w:lvl>
+    <w:lvl w:ilvl="2" w:tentative="1">
+      <w:start w:val="1"/>
+      <w:numFmt w:val="lowerLetter"/>
+      <w:lvlText w:val="%3."/>
+      <w:lvlJc w:val="left"/>
+      <w:pPr>
+        <w:tabs>
+          <w:tab w:val="num" w:pos="2160"/>
+        </w:tabs>
+        <w:ind w:left="2160" w:hanging="360"/>
+      </w:pPr>
+    </w:lvl>
+    <w:lvl w:ilvl="3" w:tentative="1">
+      <w:start w:val="1"/>
+      <w:numFmt w:val="lowerLetter"/>
+      <w:lvlText w:val="%4."/>
+      <w:lvlJc w:val="left"/>
+      <w:pPr>
+        <w:tabs>
+          <w:tab w:val="num" w:pos="2880"/>
+        </w:tabs>
+        <w:ind w:left="2880" w:hanging="360"/>
+      </w:pPr>
+    </w:lvl>
+    <w:lvl w:ilvl="4" w:tentative="1">
+      <w:start w:val="1"/>
+      <w:numFmt w:val="lowerLetter"/>
+      <w:lvlText w:val="%5."/>
+      <w:lvlJc w:val="left"/>
+      <w:pPr>
+        <w:tabs>
+          <w:tab w:val="num" w:pos="3600"/>
+        </w:tabs>
+        <w:ind w:left="3600" w:hanging="360"/>
+      </w:pPr>
+    </w:lvl>
+    <w:lvl w:ilvl="5" w:tentative="1">
+      <w:start w:val="1"/>
+      <w:numFmt w:val="lowerLetter"/>
+      <w:lvlText w:val="%6."/>
+      <w:lvlJc w:val="left"/>
+      <w:pPr>
+        <w:tabs>
+          <w:tab w:val="num" w:pos="4320"/>
+        </w:tabs>
+        <w:ind w:left="4320" w:hanging="360"/>
+      </w:pPr>
+    </w:lvl>
+    <w:lvl w:ilvl="6" w:tentative="1">
+      <w:start w:val="1"/>
+      <w:numFmt w:val="lowerLetter"/>
+      <w:lvlText w:val="%7."/>
+      <w:lvlJc w:val="left"/>
+      <w:pPr>
+        <w:tabs>
+          <w:tab w:val="num" w:pos="5040"/>
+        </w:tabs>
+        <w:ind w:left="5040" w:hanging="360"/>
+      </w:pPr>
+    </w:lvl>
+    <w:lvl w:ilvl="7" w:tentative="1">
+      <w:start w:val="1"/>
+      <w:numFmt w:val="lowerLetter"/>
+      <w:lvlText w:val="%8."/>
+      <w:lvlJc w:val="left"/>
+      <w:pPr>
+        <w:tabs>
+          <w:tab w:val="num" w:pos="5760"/>
+        </w:tabs>
+        <w:ind w:left="5760" w:hanging="360"/>
+      </w:pPr>
+    </w:lvl>
+    <w:lvl w:ilvl="8" w:tentative="1">
+      <w:start w:val="1"/>
+      <w:numFmt w:val="lowerLetter"/>
+      <w:lvlText w:val="%9."/>
+      <w:lvlJc w:val="left"/>
+      <w:pPr>
+        <w:tabs>
+          <w:tab w:val="num" w:pos="6480"/>
+        </w:tabs>
+        <w:ind w:left="6480" w:hanging="360"/>
+      </w:pPr>
+    </w:lvl>
+  </w:abstractNum>
+  <w:abstractNum w:abstractNumId="20" w15:restartNumberingAfterBreak="0">
+    <w:nsid w:val="7457082A"/>
+    <w:multiLevelType w:val="multilevel"/>
+    <w:tmpl w:val="BBA6602C"/>
+    <w:lvl w:ilvl="0">
+      <w:start w:val="2"/>
+      <w:numFmt w:val="decimal"/>
+      <w:lvlText w:val="%1."/>
+      <w:lvlJc w:val="left"/>
+      <w:pPr>
+        <w:tabs>
+          <w:tab w:val="num" w:pos="720"/>
+        </w:tabs>
+        <w:ind w:left="720" w:hanging="360"/>
+      </w:pPr>
+    </w:lvl>
+    <w:lvl w:ilvl="1" w:tentative="1">
+      <w:start w:val="1"/>
+      <w:numFmt w:val="decimal"/>
+      <w:lvlText w:val="%2."/>
+      <w:lvlJc w:val="left"/>
+      <w:pPr>
+        <w:tabs>
+          <w:tab w:val="num" w:pos="1440"/>
+        </w:tabs>
+        <w:ind w:left="1440" w:hanging="360"/>
+      </w:pPr>
+    </w:lvl>
+    <w:lvl w:ilvl="2" w:tentative="1">
+      <w:start w:val="1"/>
+      <w:numFmt w:val="decimal"/>
+      <w:lvlText w:val="%3."/>
+      <w:lvlJc w:val="left"/>
+      <w:pPr>
+        <w:tabs>
+          <w:tab w:val="num" w:pos="2160"/>
+        </w:tabs>
+        <w:ind w:left="2160" w:hanging="360"/>
+      </w:pPr>
+    </w:lvl>
+    <w:lvl w:ilvl="3" w:tentative="1">
+      <w:start w:val="1"/>
+      <w:numFmt w:val="decimal"/>
+      <w:lvlText w:val="%4."/>
+      <w:lvlJc w:val="left"/>
+      <w:pPr>
+        <w:tabs>
+          <w:tab w:val="num" w:pos="2880"/>
+        </w:tabs>
+        <w:ind w:left="2880" w:hanging="360"/>
+      </w:pPr>
+    </w:lvl>
+    <w:lvl w:ilvl="4" w:tentative="1">
+      <w:start w:val="1"/>
+      <w:numFmt w:val="decimal"/>
+      <w:lvlText w:val="%5."/>
+      <w:lvlJc w:val="left"/>
+      <w:pPr>
+        <w:tabs>
+          <w:tab w:val="num" w:pos="3600"/>
+        </w:tabs>
+        <w:ind w:left="3600" w:hanging="360"/>
+      </w:pPr>
+    </w:lvl>
+    <w:lvl w:ilvl="5" w:tentative="1">
+      <w:start w:val="1"/>
+      <w:numFmt w:val="decimal"/>
+      <w:lvlText w:val="%6."/>
+      <w:lvlJc w:val="left"/>
+      <w:pPr>
+        <w:tabs>
+          <w:tab w:val="num" w:pos="4320"/>
+        </w:tabs>
+        <w:ind w:left="4320" w:hanging="360"/>
+      </w:pPr>
+    </w:lvl>
+    <w:lvl w:ilvl="6" w:tentative="1">
+      <w:start w:val="1"/>
+      <w:numFmt w:val="decimal"/>
+      <w:lvlText w:val="%7."/>
+      <w:lvlJc w:val="left"/>
+      <w:pPr>
+        <w:tabs>
+          <w:tab w:val="num" w:pos="5040"/>
+        </w:tabs>
+        <w:ind w:left="5040" w:hanging="360"/>
+      </w:pPr>
+    </w:lvl>
+    <w:lvl w:ilvl="7" w:tentative="1">
+      <w:start w:val="1"/>
+      <w:numFmt w:val="decimal"/>
+      <w:lvlText w:val="%8."/>
+      <w:lvlJc w:val="left"/>
+      <w:pPr>
+        <w:tabs>
+          <w:tab w:val="num" w:pos="5760"/>
+        </w:tabs>
+        <w:ind w:left="5760" w:hanging="360"/>
+      </w:pPr>
+    </w:lvl>
+    <w:lvl w:ilvl="8" w:tentative="1">
+      <w:start w:val="1"/>
+      <w:numFmt w:val="decimal"/>
+      <w:lvlText w:val="%9."/>
+      <w:lvlJc w:val="left"/>
+      <w:pPr>
+        <w:tabs>
+          <w:tab w:val="num" w:pos="6480"/>
+        </w:tabs>
+        <w:ind w:left="6480" w:hanging="360"/>
+      </w:pPr>
+    </w:lvl>
+  </w:abstractNum>
+  <w:abstractNum w:abstractNumId="21" w15:restartNumberingAfterBreak="0">
+    <w:nsid w:val="75C85670"/>
+    <w:multiLevelType w:val="multilevel"/>
+    <w:tmpl w:val="BFDE59CC"/>
+    <w:lvl w:ilvl="0">
+      <w:start w:val="1"/>
+      <w:numFmt w:val="lowerLetter"/>
+      <w:lvlText w:val="%1."/>
+      <w:lvlJc w:val="left"/>
+      <w:pPr>
+        <w:tabs>
+          <w:tab w:val="num" w:pos="720"/>
+        </w:tabs>
+        <w:ind w:left="720" w:hanging="360"/>
+      </w:pPr>
+    </w:lvl>
+    <w:lvl w:ilvl="1" w:tentative="1">
+      <w:start w:val="1"/>
+      <w:numFmt w:val="lowerLetter"/>
+      <w:lvlText w:val="%2."/>
+      <w:lvlJc w:val="left"/>
+      <w:pPr>
+        <w:tabs>
+          <w:tab w:val="num" w:pos="1440"/>
+        </w:tabs>
+        <w:ind w:left="1440" w:hanging="360"/>
+      </w:pPr>
+    </w:lvl>
+    <w:lvl w:ilvl="2" w:tentative="1">
+      <w:start w:val="1"/>
+      <w:numFmt w:val="lowerLetter"/>
+      <w:lvlText w:val="%3."/>
+      <w:lvlJc w:val="left"/>
+      <w:pPr>
+        <w:tabs>
+          <w:tab w:val="num" w:pos="2160"/>
+        </w:tabs>
+        <w:ind w:left="2160" w:hanging="360"/>
+      </w:pPr>
+    </w:lvl>
+    <w:lvl w:ilvl="3" w:tentative="1">
+      <w:start w:val="1"/>
+      <w:numFmt w:val="lowerLetter"/>
+      <w:lvlText w:val="%4."/>
+      <w:lvlJc w:val="left"/>
+      <w:pPr>
+        <w:tabs>
+          <w:tab w:val="num" w:pos="2880"/>
+        </w:tabs>
+        <w:ind w:left="2880" w:hanging="360"/>
+      </w:pPr>
+    </w:lvl>
+    <w:lvl w:ilvl="4" w:tentative="1">
+      <w:start w:val="1"/>
+      <w:numFmt w:val="lowerLetter"/>
+      <w:lvlText w:val="%5."/>
+      <w:lvlJc w:val="left"/>
+      <w:pPr>
+        <w:tabs>
+          <w:tab w:val="num" w:pos="3600"/>
+        </w:tabs>
+        <w:ind w:left="3600" w:hanging="360"/>
+      </w:pPr>
+    </w:lvl>
+    <w:lvl w:ilvl="5" w:tentative="1">
+      <w:start w:val="1"/>
+      <w:numFmt w:val="lowerLetter"/>
+      <w:lvlText w:val="%6."/>
+      <w:lvlJc w:val="left"/>
+      <w:pPr>
+        <w:tabs>
+          <w:tab w:val="num" w:pos="4320"/>
+        </w:tabs>
+        <w:ind w:left="4320" w:hanging="360"/>
+      </w:pPr>
+    </w:lvl>
+    <w:lvl w:ilvl="6" w:tentative="1">
+      <w:start w:val="1"/>
+      <w:numFmt w:val="lowerLetter"/>
+      <w:lvlText w:val="%7."/>
+      <w:lvlJc w:val="left"/>
+      <w:pPr>
+        <w:tabs>
+          <w:tab w:val="num" w:pos="5040"/>
+        </w:tabs>
+        <w:ind w:left="5040" w:hanging="360"/>
+      </w:pPr>
+    </w:lvl>
+    <w:lvl w:ilvl="7" w:tentative="1">
+      <w:start w:val="1"/>
+      <w:numFmt w:val="lowerLetter"/>
+      <w:lvlText w:val="%8."/>
+      <w:lvlJc w:val="left"/>
+      <w:pPr>
+        <w:tabs>
+          <w:tab w:val="num" w:pos="5760"/>
+        </w:tabs>
+        <w:ind w:left="5760" w:hanging="360"/>
+      </w:pPr>
+    </w:lvl>
+    <w:lvl w:ilvl="8" w:tentative="1">
+      <w:start w:val="1"/>
+      <w:numFmt w:val="lowerLetter"/>
+      <w:lvlText w:val="%9."/>
+      <w:lvlJc w:val="left"/>
+      <w:pPr>
+        <w:tabs>
+          <w:tab w:val="num" w:pos="6480"/>
+        </w:tabs>
+        <w:ind w:left="6480" w:hanging="360"/>
       </w:pPr>
     </w:lvl>
   </w:abstractNum>
@@ -3708,25 +5643,67 @@
     <w:abstractNumId w:val="0"/>
   </w:num>
   <w:num w:numId="2">
+    <w:abstractNumId w:val="17"/>
+  </w:num>
+  <w:num w:numId="3">
+    <w:abstractNumId w:val="14"/>
+  </w:num>
+  <w:num w:numId="4">
+    <w:abstractNumId w:val="3"/>
+  </w:num>
+  <w:num w:numId="5">
+    <w:abstractNumId w:val="2"/>
+  </w:num>
+  <w:num w:numId="6">
+    <w:abstractNumId w:val="11"/>
+  </w:num>
+  <w:num w:numId="7">
+    <w:abstractNumId w:val="9"/>
+  </w:num>
+  <w:num w:numId="8">
+    <w:abstractNumId w:val="8"/>
+  </w:num>
+  <w:num w:numId="9">
+    <w:abstractNumId w:val="12"/>
+  </w:num>
+  <w:num w:numId="10">
+    <w:abstractNumId w:val="6"/>
+  </w:num>
+  <w:num w:numId="11">
+    <w:abstractNumId w:val="19"/>
+  </w:num>
+  <w:num w:numId="12">
+    <w:abstractNumId w:val="4"/>
+  </w:num>
+  <w:num w:numId="13">
+    <w:abstractNumId w:val="20"/>
+  </w:num>
+  <w:num w:numId="14">
+    <w:abstractNumId w:val="21"/>
+  </w:num>
+  <w:num w:numId="15">
     <w:abstractNumId w:val="7"/>
   </w:num>
-  <w:num w:numId="3">
-    <w:abstractNumId w:val="6"/>
+  <w:num w:numId="16">
+    <w:abstractNumId w:val="13"/>
   </w:num>
-  <w:num w:numId="4">
-    <w:abstractNumId w:val="2"/>
-  </w:num>
-  <w:num w:numId="5">
+  <w:num w:numId="17">
     <w:abstractNumId w:val="1"/>
   </w:num>
-  <w:num w:numId="6">
+  <w:num w:numId="18">
+    <w:abstractNumId w:val="16"/>
+  </w:num>
+  <w:num w:numId="19">
+    <w:abstractNumId w:val="18"/>
+  </w:num>
+  <w:num w:numId="20">
+    <w:abstractNumId w:val="15"/>
+  </w:num>
+  <w:num w:numId="21">
+    <w:abstractNumId w:val="10"/>
+  </w:num>
+  <w:num w:numId="22">
     <w:abstractNumId w:val="5"/>
-  </w:num>
-  <w:num w:numId="7">
-    <w:abstractNumId w:val="4"/>
-  </w:num>
-  <w:num w:numId="8">
-    <w:abstractNumId w:val="3"/>
   </w:num>
 </w:numbering>
 </file>
@@ -4133,7 +6110,6 @@
   <w:style w:type="character" w:default="1" w:styleId="DefaultParagraphFont">
     <w:name w:val="Default Paragraph Font"/>
     <w:uiPriority w:val="1"/>
-    <w:semiHidden/>
     <w:unhideWhenUsed/>
   </w:style>
   <w:style w:type="table" w:default="1" w:styleId="TableNormal">
@@ -4237,6 +6213,18 @@
       <w:rFonts w:ascii="Consolas" w:hAnsi="Consolas"/>
       <w:sz w:val="20"/>
       <w:szCs w:val="20"/>
+    </w:rPr>
+  </w:style>
+  <w:style w:type="character" w:styleId="UnresolvedMention">
+    <w:name w:val="Unresolved Mention"/>
+    <w:basedOn w:val="DefaultParagraphFont"/>
+    <w:uiPriority w:val="99"/>
+    <w:semiHidden/>
+    <w:unhideWhenUsed/>
+    <w:rsid w:val="00177470"/>
+    <w:rPr>
+      <w:color w:val="605E5C"/>
+      <w:shd w:val="clear" w:color="auto" w:fill="E1DFDD"/>
     </w:rPr>
   </w:style>
 </w:styles>

</xml_diff>

<commit_message>
add .empty to data and output
</commit_message>
<xml_diff>
--- a/README_how_to_run_code.docx
+++ b/README_how_to_run_code.docx
@@ -386,19 +386,7 @@
         <w:rPr>
           <w:rFonts w:cstheme="minorHAnsi"/>
         </w:rPr>
-        <w:t xml:space="preserve"> files can be found in the ‘</w:t>
-      </w:r>
-      <w:r>
-        <w:rPr>
-          <w:rFonts w:cstheme="minorHAnsi"/>
-        </w:rPr>
-        <w:t>environments</w:t>
-      </w:r>
-      <w:r>
-        <w:rPr>
-          <w:rFonts w:cstheme="minorHAnsi"/>
-        </w:rPr>
-        <w:t>’ directory.</w:t>
+        <w:t xml:space="preserve"> files can be found in the ‘environments’ directory.</w:t>
       </w:r>
     </w:p>
     <w:p>
@@ -1774,14 +1762,7 @@
         <w:rPr>
           <w:rFonts w:cstheme="minorHAnsi"/>
         </w:rPr>
-        <w:t xml:space="preserve">) but the </w:t>
-      </w:r>
-      <w:bookmarkStart w:id="0" w:name="_GoBack"/>
-      <w:r>
-        <w:rPr>
-          <w:rFonts w:cstheme="minorHAnsi"/>
-        </w:rPr>
-        <w:t>data preparation pipeline used our own and uses PSD instead of raw EEG data</w:t>
+        <w:t>) but the data preparation pipeline used our own and uses PSD instead of raw EEG data</w:t>
       </w:r>
     </w:p>
     <w:p>
@@ -1956,7 +1937,6 @@
         <w:t>The output is saved CNN model in h5 format</w:t>
       </w:r>
     </w:p>
-    <w:bookmarkEnd w:id="0"/>
     <w:p>
       <w:pPr>
         <w:ind w:left="360"/>
@@ -2573,6 +2553,128 @@
       <w:pPr>
         <w:pStyle w:val="ListParagraph"/>
         <w:numPr>
+          <w:ilvl w:val="0"/>
+          <w:numId w:val="23"/>
+        </w:numPr>
+        <w:rPr>
+          <w:rFonts w:cstheme="minorHAnsi"/>
+        </w:rPr>
+      </w:pPr>
+      <w:r>
+        <w:rPr>
+          <w:rFonts w:cstheme="minorHAnsi"/>
+        </w:rPr>
+        <w:t xml:space="preserve">(Optional) </w:t>
+      </w:r>
+      <w:r>
+        <w:rPr>
+          <w:rFonts w:cstheme="minorHAnsi"/>
+        </w:rPr>
+        <w:t xml:space="preserve">Download </w:t>
+      </w:r>
+      <w:r>
+        <w:rPr>
+          <w:rFonts w:cstheme="minorHAnsi"/>
+        </w:rPr>
+        <w:t xml:space="preserve">sample data </w:t>
+      </w:r>
+      <w:hyperlink r:id="rId17" w:history="1">
+        <w:r>
+          <w:rPr>
+            <w:rStyle w:val="Hyperlink"/>
+            <w:rFonts w:cstheme="minorHAnsi"/>
+          </w:rPr>
+          <w:t>here</w:t>
+        </w:r>
+      </w:hyperlink>
+    </w:p>
+    <w:p>
+      <w:pPr>
+        <w:pStyle w:val="ListParagraph"/>
+        <w:numPr>
+          <w:ilvl w:val="1"/>
+          <w:numId w:val="23"/>
+        </w:numPr>
+        <w:rPr>
+          <w:rFonts w:cstheme="minorHAnsi"/>
+        </w:rPr>
+      </w:pPr>
+      <w:r>
+        <w:rPr>
+          <w:rFonts w:cstheme="minorHAnsi"/>
+        </w:rPr>
+        <w:t>‘subject-similarity-groups/data’</w:t>
+      </w:r>
+    </w:p>
+    <w:p>
+      <w:pPr>
+        <w:pStyle w:val="ListParagraph"/>
+        <w:numPr>
+          <w:ilvl w:val="0"/>
+          <w:numId w:val="23"/>
+        </w:numPr>
+        <w:rPr>
+          <w:rFonts w:cstheme="minorHAnsi"/>
+        </w:rPr>
+      </w:pPr>
+      <w:r>
+        <w:rPr>
+          <w:rFonts w:cstheme="minorHAnsi"/>
+        </w:rPr>
+        <w:t xml:space="preserve">(Optional) </w:t>
+      </w:r>
+      <w:r>
+        <w:rPr>
+          <w:rFonts w:cstheme="minorHAnsi"/>
+        </w:rPr>
+        <w:t xml:space="preserve">Download </w:t>
+      </w:r>
+      <w:r>
+        <w:rPr>
+          <w:rFonts w:cstheme="minorHAnsi"/>
+        </w:rPr>
+        <w:t xml:space="preserve">sample output </w:t>
+      </w:r>
+      <w:hyperlink r:id="rId18" w:history="1">
+        <w:r>
+          <w:rPr>
+            <w:rStyle w:val="Hyperlink"/>
+            <w:rFonts w:cstheme="minorHAnsi"/>
+          </w:rPr>
+          <w:t>here</w:t>
+        </w:r>
+      </w:hyperlink>
+    </w:p>
+    <w:p>
+      <w:pPr>
+        <w:pStyle w:val="ListParagraph"/>
+        <w:numPr>
+          <w:ilvl w:val="1"/>
+          <w:numId w:val="23"/>
+        </w:numPr>
+        <w:rPr>
+          <w:rFonts w:cstheme="minorHAnsi"/>
+        </w:rPr>
+      </w:pPr>
+      <w:r>
+        <w:rPr>
+          <w:rFonts w:cstheme="minorHAnsi"/>
+        </w:rPr>
+        <w:t>‘subject-similarity-groups/</w:t>
+      </w:r>
+      <w:r>
+        <w:rPr>
+          <w:rFonts w:cstheme="minorHAnsi"/>
+        </w:rPr>
+        <w:t>output’</w:t>
+      </w:r>
+      <w:bookmarkStart w:id="0" w:name="_GoBack"/>
+      <w:bookmarkEnd w:id="0"/>
+    </w:p>
+    <w:p>
+      <w:pPr>
+        <w:pStyle w:val="ListParagraph"/>
+        <w:numPr>
           <w:ilvl w:val="1"/>
           <w:numId w:val="8"/>
         </w:numPr>
@@ -2687,7 +2789,7 @@
                     <pic:cNvPicPr/>
                   </pic:nvPicPr>
                   <pic:blipFill>
-                    <a:blip r:embed="rId17"/>
+                    <a:blip r:embed="rId19"/>
                     <a:stretch>
                       <a:fillRect/>
                     </a:stretch>
@@ -3113,6 +3215,7 @@
         <w:rPr>
           <w:rFonts w:cstheme="minorHAnsi"/>
         </w:rPr>
+        <w:lastRenderedPageBreak/>
         <w:t>This will generate ‘subject-similarity-groups /output/ClusterID.csv’</w:t>
       </w:r>
     </w:p>
@@ -3180,7 +3283,6 @@
         <w:rPr>
           <w:rFonts w:cstheme="minorHAnsi"/>
         </w:rPr>
-        <w:lastRenderedPageBreak/>
         <w:t>Ensure ‘subject-similarity-groups</w:t>
       </w:r>
       <w:r>
@@ -3291,7 +3393,7 @@
                     <pic:cNvPicPr/>
                   </pic:nvPicPr>
                   <pic:blipFill>
-                    <a:blip r:embed="rId18"/>
+                    <a:blip r:embed="rId20"/>
                     <a:stretch>
                       <a:fillRect/>
                     </a:stretch>
@@ -3325,6 +3427,119 @@
 <file path=word/numbering.xml><?xml version="1.0" encoding="utf-8"?>
 <w:numbering xmlns:wpc="http://schemas.microsoft.com/office/word/2010/wordprocessingCanvas" xmlns:cx="http://schemas.microsoft.com/office/drawing/2014/chartex" xmlns:cx1="http://schemas.microsoft.com/office/drawing/2015/9/8/chartex" xmlns:cx2="http://schemas.microsoft.com/office/drawing/2015/10/21/chartex" xmlns:cx3="http://schemas.microsoft.com/office/drawing/2016/5/9/chartex" xmlns:cx4="http://schemas.microsoft.com/office/drawing/2016/5/10/chartex" xmlns:cx5="http://schemas.microsoft.com/office/drawing/2016/5/11/chartex" xmlns:cx6="http://schemas.microsoft.com/office/drawing/2016/5/12/chartex" xmlns:cx7="http://schemas.microsoft.com/office/drawing/2016/5/13/chartex" xmlns:cx8="http://schemas.microsoft.com/office/drawing/2016/5/14/chartex" xmlns:mc="http://schemas.openxmlformats.org/markup-compatibility/2006" xmlns:aink="http://schemas.microsoft.com/office/drawing/2016/ink" xmlns:am3d="http://schemas.microsoft.com/office/drawing/2017/model3d" xmlns:o="urn:schemas-microsoft-com:office:office" xmlns:r="http://schemas.openxmlformats.org/officeDocument/2006/relationships" xmlns:m="http://schemas.openxmlformats.org/officeDocument/2006/math" xmlns:v="urn:schemas-microsoft-com:vml" xmlns:wp14="http://schemas.microsoft.com/office/word/2010/wordprocessingDrawing" xmlns:wp="http://schemas.openxmlformats.org/drawingml/2006/wordprocessingDrawing" xmlns:w10="urn:schemas-microsoft-com:office:word" xmlns:w="http://schemas.openxmlformats.org/wordprocessingml/2006/main" xmlns:w14="http://schemas.microsoft.com/office/word/2010/wordml" xmlns:w15="http://schemas.microsoft.com/office/word/2012/wordml" xmlns:w16cid="http://schemas.microsoft.com/office/word/2016/wordml/cid" xmlns:w16se="http://schemas.microsoft.com/office/word/2015/wordml/symex" xmlns:wpg="http://schemas.microsoft.com/office/word/2010/wordprocessingGroup" xmlns:wpi="http://schemas.microsoft.com/office/word/2010/wordprocessingInk" xmlns:wne="http://schemas.microsoft.com/office/word/2006/wordml" xmlns:wps="http://schemas.microsoft.com/office/word/2010/wordprocessingShape" mc:Ignorable="w14 w15 w16se w16cid wp14">
   <w:abstractNum w:abstractNumId="0" w15:restartNumberingAfterBreak="0">
+    <w:nsid w:val="10276D6B"/>
+    <w:multiLevelType w:val="hybridMultilevel"/>
+    <w:tmpl w:val="7C66C9C0"/>
+    <w:lvl w:ilvl="0" w:tplc="04090003">
+      <w:start w:val="1"/>
+      <w:numFmt w:val="bullet"/>
+      <w:lvlText w:val="o"/>
+      <w:lvlJc w:val="left"/>
+      <w:pPr>
+        <w:ind w:left="1440" w:hanging="360"/>
+      </w:pPr>
+      <w:rPr>
+        <w:rFonts w:ascii="Courier New" w:hAnsi="Courier New" w:cs="Courier New" w:hint="default"/>
+      </w:rPr>
+    </w:lvl>
+    <w:lvl w:ilvl="1" w:tplc="04090001">
+      <w:start w:val="1"/>
+      <w:numFmt w:val="bullet"/>
+      <w:lvlText w:val=""/>
+      <w:lvlJc w:val="left"/>
+      <w:pPr>
+        <w:ind w:left="2160" w:hanging="360"/>
+      </w:pPr>
+      <w:rPr>
+        <w:rFonts w:ascii="Symbol" w:hAnsi="Symbol" w:hint="default"/>
+      </w:rPr>
+    </w:lvl>
+    <w:lvl w:ilvl="2" w:tplc="04090005">
+      <w:start w:val="1"/>
+      <w:numFmt w:val="bullet"/>
+      <w:lvlText w:val=""/>
+      <w:lvlJc w:val="left"/>
+      <w:pPr>
+        <w:ind w:left="2880" w:hanging="360"/>
+      </w:pPr>
+      <w:rPr>
+        <w:rFonts w:ascii="Wingdings" w:hAnsi="Wingdings" w:hint="default"/>
+      </w:rPr>
+    </w:lvl>
+    <w:lvl w:ilvl="3" w:tplc="04090001" w:tentative="1">
+      <w:start w:val="1"/>
+      <w:numFmt w:val="bullet"/>
+      <w:lvlText w:val=""/>
+      <w:lvlJc w:val="left"/>
+      <w:pPr>
+        <w:ind w:left="3600" w:hanging="360"/>
+      </w:pPr>
+      <w:rPr>
+        <w:rFonts w:ascii="Symbol" w:hAnsi="Symbol" w:hint="default"/>
+      </w:rPr>
+    </w:lvl>
+    <w:lvl w:ilvl="4" w:tplc="04090003" w:tentative="1">
+      <w:start w:val="1"/>
+      <w:numFmt w:val="bullet"/>
+      <w:lvlText w:val="o"/>
+      <w:lvlJc w:val="left"/>
+      <w:pPr>
+        <w:ind w:left="4320" w:hanging="360"/>
+      </w:pPr>
+      <w:rPr>
+        <w:rFonts w:ascii="Courier New" w:hAnsi="Courier New" w:cs="Courier New" w:hint="default"/>
+      </w:rPr>
+    </w:lvl>
+    <w:lvl w:ilvl="5" w:tplc="04090005" w:tentative="1">
+      <w:start w:val="1"/>
+      <w:numFmt w:val="bullet"/>
+      <w:lvlText w:val=""/>
+      <w:lvlJc w:val="left"/>
+      <w:pPr>
+        <w:ind w:left="5040" w:hanging="360"/>
+      </w:pPr>
+      <w:rPr>
+        <w:rFonts w:ascii="Wingdings" w:hAnsi="Wingdings" w:hint="default"/>
+      </w:rPr>
+    </w:lvl>
+    <w:lvl w:ilvl="6" w:tplc="04090001" w:tentative="1">
+      <w:start w:val="1"/>
+      <w:numFmt w:val="bullet"/>
+      <w:lvlText w:val=""/>
+      <w:lvlJc w:val="left"/>
+      <w:pPr>
+        <w:ind w:left="5760" w:hanging="360"/>
+      </w:pPr>
+      <w:rPr>
+        <w:rFonts w:ascii="Symbol" w:hAnsi="Symbol" w:hint="default"/>
+      </w:rPr>
+    </w:lvl>
+    <w:lvl w:ilvl="7" w:tplc="04090003" w:tentative="1">
+      <w:start w:val="1"/>
+      <w:numFmt w:val="bullet"/>
+      <w:lvlText w:val="o"/>
+      <w:lvlJc w:val="left"/>
+      <w:pPr>
+        <w:ind w:left="6480" w:hanging="360"/>
+      </w:pPr>
+      <w:rPr>
+        <w:rFonts w:ascii="Courier New" w:hAnsi="Courier New" w:cs="Courier New" w:hint="default"/>
+      </w:rPr>
+    </w:lvl>
+    <w:lvl w:ilvl="8" w:tplc="04090005" w:tentative="1">
+      <w:start w:val="1"/>
+      <w:numFmt w:val="bullet"/>
+      <w:lvlText w:val=""/>
+      <w:lvlJc w:val="left"/>
+      <w:pPr>
+        <w:ind w:left="7200" w:hanging="360"/>
+      </w:pPr>
+      <w:rPr>
+        <w:rFonts w:ascii="Wingdings" w:hAnsi="Wingdings" w:hint="default"/>
+      </w:rPr>
+    </w:lvl>
+  </w:abstractNum>
+  <w:abstractNum w:abstractNumId="1" w15:restartNumberingAfterBreak="0">
     <w:nsid w:val="16700851"/>
     <w:multiLevelType w:val="hybridMultilevel"/>
     <w:tmpl w:val="A406E9FA"/>
@@ -3413,7 +3628,7 @@
       </w:pPr>
     </w:lvl>
   </w:abstractNum>
-  <w:abstractNum w:abstractNumId="1" w15:restartNumberingAfterBreak="0">
+  <w:abstractNum w:abstractNumId="2" w15:restartNumberingAfterBreak="0">
     <w:nsid w:val="1A9C11CC"/>
     <w:multiLevelType w:val="hybridMultilevel"/>
     <w:tmpl w:val="C80AB24E"/>
@@ -3526,7 +3741,7 @@
       </w:rPr>
     </w:lvl>
   </w:abstractNum>
-  <w:abstractNum w:abstractNumId="2" w15:restartNumberingAfterBreak="0">
+  <w:abstractNum w:abstractNumId="3" w15:restartNumberingAfterBreak="0">
     <w:nsid w:val="1B2461B4"/>
     <w:multiLevelType w:val="hybridMultilevel"/>
     <w:tmpl w:val="F12E10D2"/>
@@ -3639,7 +3854,7 @@
       </w:rPr>
     </w:lvl>
   </w:abstractNum>
-  <w:abstractNum w:abstractNumId="3" w15:restartNumberingAfterBreak="0">
+  <w:abstractNum w:abstractNumId="4" w15:restartNumberingAfterBreak="0">
     <w:nsid w:val="1F9A060C"/>
     <w:multiLevelType w:val="hybridMultilevel"/>
     <w:tmpl w:val="5C6C1B38"/>
@@ -3728,7 +3943,7 @@
       </w:pPr>
     </w:lvl>
   </w:abstractNum>
-  <w:abstractNum w:abstractNumId="4" w15:restartNumberingAfterBreak="0">
+  <w:abstractNum w:abstractNumId="5" w15:restartNumberingAfterBreak="0">
     <w:nsid w:val="23D13A83"/>
     <w:multiLevelType w:val="multilevel"/>
     <w:tmpl w:val="FD484442"/>
@@ -3841,7 +4056,7 @@
       </w:pPr>
     </w:lvl>
   </w:abstractNum>
-  <w:abstractNum w:abstractNumId="5" w15:restartNumberingAfterBreak="0">
+  <w:abstractNum w:abstractNumId="6" w15:restartNumberingAfterBreak="0">
     <w:nsid w:val="27051DC7"/>
     <w:multiLevelType w:val="hybridMultilevel"/>
     <w:tmpl w:val="09401E16"/>
@@ -3954,7 +4169,7 @@
       </w:rPr>
     </w:lvl>
   </w:abstractNum>
-  <w:abstractNum w:abstractNumId="6" w15:restartNumberingAfterBreak="0">
+  <w:abstractNum w:abstractNumId="7" w15:restartNumberingAfterBreak="0">
     <w:nsid w:val="312D5194"/>
     <w:multiLevelType w:val="multilevel"/>
     <w:tmpl w:val="DE2A7E5C"/>
@@ -4067,7 +4282,7 @@
       </w:pPr>
     </w:lvl>
   </w:abstractNum>
-  <w:abstractNum w:abstractNumId="7" w15:restartNumberingAfterBreak="0">
+  <w:abstractNum w:abstractNumId="8" w15:restartNumberingAfterBreak="0">
     <w:nsid w:val="32BF0777"/>
     <w:multiLevelType w:val="hybridMultilevel"/>
     <w:tmpl w:val="1E6EA8A0"/>
@@ -4156,7 +4371,7 @@
       </w:pPr>
     </w:lvl>
   </w:abstractNum>
-  <w:abstractNum w:abstractNumId="8" w15:restartNumberingAfterBreak="0">
+  <w:abstractNum w:abstractNumId="9" w15:restartNumberingAfterBreak="0">
     <w:nsid w:val="36187C2E"/>
     <w:multiLevelType w:val="hybridMultilevel"/>
     <w:tmpl w:val="68DEAE48"/>
@@ -4269,7 +4484,7 @@
       </w:rPr>
     </w:lvl>
   </w:abstractNum>
-  <w:abstractNum w:abstractNumId="9" w15:restartNumberingAfterBreak="0">
+  <w:abstractNum w:abstractNumId="10" w15:restartNumberingAfterBreak="0">
     <w:nsid w:val="3DAF2337"/>
     <w:multiLevelType w:val="hybridMultilevel"/>
     <w:tmpl w:val="527013B8"/>
@@ -4382,7 +4597,7 @@
       </w:rPr>
     </w:lvl>
   </w:abstractNum>
-  <w:abstractNum w:abstractNumId="10" w15:restartNumberingAfterBreak="0">
+  <w:abstractNum w:abstractNumId="11" w15:restartNumberingAfterBreak="0">
     <w:nsid w:val="3E46320D"/>
     <w:multiLevelType w:val="hybridMultilevel"/>
     <w:tmpl w:val="988A9560"/>
@@ -4495,7 +4710,7 @@
       </w:rPr>
     </w:lvl>
   </w:abstractNum>
-  <w:abstractNum w:abstractNumId="11" w15:restartNumberingAfterBreak="0">
+  <w:abstractNum w:abstractNumId="12" w15:restartNumberingAfterBreak="0">
     <w:nsid w:val="3EAA32EC"/>
     <w:multiLevelType w:val="hybridMultilevel"/>
     <w:tmpl w:val="8FB6A8D2"/>
@@ -4608,7 +4823,7 @@
       </w:rPr>
     </w:lvl>
   </w:abstractNum>
-  <w:abstractNum w:abstractNumId="12" w15:restartNumberingAfterBreak="0">
+  <w:abstractNum w:abstractNumId="13" w15:restartNumberingAfterBreak="0">
     <w:nsid w:val="41A345F7"/>
     <w:multiLevelType w:val="multilevel"/>
     <w:tmpl w:val="B238B36C"/>
@@ -4721,10 +4936,10 @@
       </w:pPr>
     </w:lvl>
   </w:abstractNum>
-  <w:abstractNum w:abstractNumId="13" w15:restartNumberingAfterBreak="0">
+  <w:abstractNum w:abstractNumId="14" w15:restartNumberingAfterBreak="0">
     <w:nsid w:val="472770BE"/>
     <w:multiLevelType w:val="hybridMultilevel"/>
-    <w:tmpl w:val="55FC3A2A"/>
+    <w:tmpl w:val="CF3E0560"/>
     <w:lvl w:ilvl="0" w:tplc="0409000F">
       <w:start w:val="1"/>
       <w:numFmt w:val="decimal"/>
@@ -4737,16 +4952,19 @@
         <w:rFonts w:hint="default"/>
       </w:rPr>
     </w:lvl>
-    <w:lvl w:ilvl="1" w:tplc="04090019" w:tentative="1">
-      <w:start w:val="1"/>
-      <w:numFmt w:val="lowerLetter"/>
-      <w:lvlText w:val="%2."/>
+    <w:lvl w:ilvl="1" w:tplc="04090003">
+      <w:start w:val="1"/>
+      <w:numFmt w:val="bullet"/>
+      <w:lvlText w:val="o"/>
       <w:lvlJc w:val="left"/>
       <w:pPr>
         <w:ind w:left="1440" w:hanging="360"/>
       </w:pPr>
-    </w:lvl>
-    <w:lvl w:ilvl="2" w:tplc="0409001B" w:tentative="1">
+      <w:rPr>
+        <w:rFonts w:ascii="Courier New" w:hAnsi="Courier New" w:cs="Courier New" w:hint="default"/>
+      </w:rPr>
+    </w:lvl>
+    <w:lvl w:ilvl="2" w:tplc="0409001B">
       <w:start w:val="1"/>
       <w:numFmt w:val="lowerRoman"/>
       <w:lvlText w:val="%3."/>
@@ -4810,7 +5028,7 @@
       </w:pPr>
     </w:lvl>
   </w:abstractNum>
-  <w:abstractNum w:abstractNumId="14" w15:restartNumberingAfterBreak="0">
+  <w:abstractNum w:abstractNumId="15" w15:restartNumberingAfterBreak="0">
     <w:nsid w:val="5180660E"/>
     <w:multiLevelType w:val="hybridMultilevel"/>
     <w:tmpl w:val="DF4C21E6"/>
@@ -4899,7 +5117,7 @@
       </w:pPr>
     </w:lvl>
   </w:abstractNum>
-  <w:abstractNum w:abstractNumId="15" w15:restartNumberingAfterBreak="0">
+  <w:abstractNum w:abstractNumId="16" w15:restartNumberingAfterBreak="0">
     <w:nsid w:val="59B53D8C"/>
     <w:multiLevelType w:val="hybridMultilevel"/>
     <w:tmpl w:val="B04A727A"/>
@@ -5012,7 +5230,7 @@
       </w:rPr>
     </w:lvl>
   </w:abstractNum>
-  <w:abstractNum w:abstractNumId="16" w15:restartNumberingAfterBreak="0">
+  <w:abstractNum w:abstractNumId="17" w15:restartNumberingAfterBreak="0">
     <w:nsid w:val="5BCF626C"/>
     <w:multiLevelType w:val="hybridMultilevel"/>
     <w:tmpl w:val="2F727C0C"/>
@@ -5125,7 +5343,7 @@
       </w:rPr>
     </w:lvl>
   </w:abstractNum>
-  <w:abstractNum w:abstractNumId="17" w15:restartNumberingAfterBreak="0">
+  <w:abstractNum w:abstractNumId="18" w15:restartNumberingAfterBreak="0">
     <w:nsid w:val="6692446B"/>
     <w:multiLevelType w:val="hybridMultilevel"/>
     <w:tmpl w:val="A406E9FA"/>
@@ -5214,7 +5432,7 @@
       </w:pPr>
     </w:lvl>
   </w:abstractNum>
-  <w:abstractNum w:abstractNumId="18" w15:restartNumberingAfterBreak="0">
+  <w:abstractNum w:abstractNumId="19" w15:restartNumberingAfterBreak="0">
     <w:nsid w:val="67EB7E27"/>
     <w:multiLevelType w:val="hybridMultilevel"/>
     <w:tmpl w:val="F7B8D248"/>
@@ -5300,7 +5518,7 @@
       </w:pPr>
     </w:lvl>
   </w:abstractNum>
-  <w:abstractNum w:abstractNumId="19" w15:restartNumberingAfterBreak="0">
+  <w:abstractNum w:abstractNumId="20" w15:restartNumberingAfterBreak="0">
     <w:nsid w:val="6DC162FD"/>
     <w:multiLevelType w:val="multilevel"/>
     <w:tmpl w:val="82AA509E"/>
@@ -5413,7 +5631,7 @@
       </w:pPr>
     </w:lvl>
   </w:abstractNum>
-  <w:abstractNum w:abstractNumId="20" w15:restartNumberingAfterBreak="0">
+  <w:abstractNum w:abstractNumId="21" w15:restartNumberingAfterBreak="0">
     <w:nsid w:val="7457082A"/>
     <w:multiLevelType w:val="multilevel"/>
     <w:tmpl w:val="BBA6602C"/>
@@ -5526,7 +5744,7 @@
       </w:pPr>
     </w:lvl>
   </w:abstractNum>
-  <w:abstractNum w:abstractNumId="21" w15:restartNumberingAfterBreak="0">
+  <w:abstractNum w:abstractNumId="22" w15:restartNumberingAfterBreak="0">
     <w:nsid w:val="75C85670"/>
     <w:multiLevelType w:val="multilevel"/>
     <w:tmpl w:val="BFDE59CC"/>
@@ -5640,70 +5858,73 @@
     </w:lvl>
   </w:abstractNum>
   <w:num w:numId="1">
-    <w:abstractNumId w:val="0"/>
+    <w:abstractNumId w:val="1"/>
   </w:num>
   <w:num w:numId="2">
+    <w:abstractNumId w:val="18"/>
+  </w:num>
+  <w:num w:numId="3">
+    <w:abstractNumId w:val="15"/>
+  </w:num>
+  <w:num w:numId="4">
+    <w:abstractNumId w:val="4"/>
+  </w:num>
+  <w:num w:numId="5">
+    <w:abstractNumId w:val="3"/>
+  </w:num>
+  <w:num w:numId="6">
+    <w:abstractNumId w:val="12"/>
+  </w:num>
+  <w:num w:numId="7">
+    <w:abstractNumId w:val="10"/>
+  </w:num>
+  <w:num w:numId="8">
+    <w:abstractNumId w:val="9"/>
+  </w:num>
+  <w:num w:numId="9">
+    <w:abstractNumId w:val="13"/>
+  </w:num>
+  <w:num w:numId="10">
+    <w:abstractNumId w:val="7"/>
+  </w:num>
+  <w:num w:numId="11">
+    <w:abstractNumId w:val="20"/>
+  </w:num>
+  <w:num w:numId="12">
+    <w:abstractNumId w:val="5"/>
+  </w:num>
+  <w:num w:numId="13">
+    <w:abstractNumId w:val="21"/>
+  </w:num>
+  <w:num w:numId="14">
+    <w:abstractNumId w:val="22"/>
+  </w:num>
+  <w:num w:numId="15">
+    <w:abstractNumId w:val="8"/>
+  </w:num>
+  <w:num w:numId="16">
+    <w:abstractNumId w:val="14"/>
+  </w:num>
+  <w:num w:numId="17">
+    <w:abstractNumId w:val="2"/>
+  </w:num>
+  <w:num w:numId="18">
     <w:abstractNumId w:val="17"/>
   </w:num>
-  <w:num w:numId="3">
-    <w:abstractNumId w:val="14"/>
+  <w:num w:numId="19">
+    <w:abstractNumId w:val="19"/>
   </w:num>
-  <w:num w:numId="4">
-    <w:abstractNumId w:val="3"/>
+  <w:num w:numId="20">
+    <w:abstractNumId w:val="16"/>
   </w:num>
-  <w:num w:numId="5">
-    <w:abstractNumId w:val="2"/>
-  </w:num>
-  <w:num w:numId="6">
+  <w:num w:numId="21">
     <w:abstractNumId w:val="11"/>
   </w:num>
-  <w:num w:numId="7">
-    <w:abstractNumId w:val="9"/>
-  </w:num>
-  <w:num w:numId="8">
-    <w:abstractNumId w:val="8"/>
-  </w:num>
-  <w:num w:numId="9">
-    <w:abstractNumId w:val="12"/>
-  </w:num>
-  <w:num w:numId="10">
+  <w:num w:numId="22">
     <w:abstractNumId w:val="6"/>
   </w:num>
-  <w:num w:numId="11">
-    <w:abstractNumId w:val="19"/>
-  </w:num>
-  <w:num w:numId="12">
-    <w:abstractNumId w:val="4"/>
-  </w:num>
-  <w:num w:numId="13">
-    <w:abstractNumId w:val="20"/>
-  </w:num>
-  <w:num w:numId="14">
-    <w:abstractNumId w:val="21"/>
-  </w:num>
-  <w:num w:numId="15">
-    <w:abstractNumId w:val="7"/>
-  </w:num>
-  <w:num w:numId="16">
-    <w:abstractNumId w:val="13"/>
-  </w:num>
-  <w:num w:numId="17">
-    <w:abstractNumId w:val="1"/>
-  </w:num>
-  <w:num w:numId="18">
-    <w:abstractNumId w:val="16"/>
-  </w:num>
-  <w:num w:numId="19">
-    <w:abstractNumId w:val="18"/>
-  </w:num>
-  <w:num w:numId="20">
-    <w:abstractNumId w:val="15"/>
-  </w:num>
-  <w:num w:numId="21">
-    <w:abstractNumId w:val="10"/>
-  </w:num>
-  <w:num w:numId="22">
-    <w:abstractNumId w:val="5"/>
+  <w:num w:numId="23">
+    <w:abstractNumId w:val="0"/>
   </w:num>
 </w:numbering>
 </file>
@@ -6110,6 +6331,7 @@
   <w:style w:type="character" w:default="1" w:styleId="DefaultParagraphFont">
     <w:name w:val="Default Paragraph Font"/>
     <w:uiPriority w:val="1"/>
+    <w:semiHidden/>
     <w:unhideWhenUsed/>
   </w:style>
   <w:style w:type="table" w:default="1" w:styleId="TableNormal">

</xml_diff>